<commit_message>
Added a resume page
</commit_message>
<xml_diff>
--- a/doc/Gavin Rouse's Resume.docx
+++ b/doc/Gavin Rouse's Resume.docx
@@ -572,8 +572,6 @@
                 <w:color w:val="auto"/>
               </w:rPr>
             </w:pPr>
-            <w:bookmarkStart w:id="0" w:name="_GoBack"/>
-            <w:bookmarkEnd w:id="0"/>
           </w:p>
         </w:tc>
         <w:tc>
@@ -792,8 +790,38 @@
                 <w:sz w:val="22"/>
                 <w:szCs w:val="22"/>
               </w:rPr>
-              <w:t>My personal site that serves as an online resume. It’s coded in HTML, CSS, and JavaScript.</w:t>
-            </w:r>
+              <w:t xml:space="preserve">My personal site </w:t>
+            </w:r>
+            <w:r>
+              <w:rPr>
+                <w:sz w:val="22"/>
+                <w:szCs w:val="22"/>
+              </w:rPr>
+              <w:t>located at gavinrouse.com</w:t>
+            </w:r>
+            <w:r>
+              <w:rPr>
+                <w:sz w:val="22"/>
+                <w:szCs w:val="22"/>
+              </w:rPr>
+              <w:t xml:space="preserve">. </w:t>
+            </w:r>
+            <w:r>
+              <w:rPr>
+                <w:sz w:val="22"/>
+                <w:szCs w:val="22"/>
+              </w:rPr>
+              <w:t>Languages used in this project are</w:t>
+            </w:r>
+            <w:r>
+              <w:rPr>
+                <w:sz w:val="22"/>
+                <w:szCs w:val="22"/>
+              </w:rPr>
+              <w:t xml:space="preserve"> HTML, CSS, and JavaScript.</w:t>
+            </w:r>
+            <w:bookmarkStart w:id="0" w:name="_GoBack"/>
+            <w:bookmarkEnd w:id="0"/>
           </w:p>
           <w:p>
             <w:pPr>
@@ -814,7 +842,6 @@
                 <w:szCs w:val="22"/>
               </w:rPr>
             </w:pPr>
-            <w:proofErr w:type="spellStart"/>
             <w:r>
               <w:rPr>
                 <w:b/>
@@ -822,9 +849,8 @@
                 <w:color w:val="auto"/>
                 <w:szCs w:val="22"/>
               </w:rPr>
-              <w:t>AlphaBlog</w:t>
-            </w:r>
-            <w:proofErr w:type="spellEnd"/>
+              <w:t>ALPHABLOG</w:t>
+            </w:r>
           </w:p>
           <w:p>
             <w:pPr>
@@ -1988,23 +2014,6 @@
 </file>
 
 <file path=customXml/item1.xml><?xml version="1.0" encoding="utf-8"?>
-<?mso-contentType ?>
-<FormTemplates xmlns="http://schemas.microsoft.com/sharepoint/v3/contenttype/forms">
-  <Display>DocumentLibraryForm</Display>
-  <Edit>DocumentLibraryForm</Edit>
-  <New>DocumentLibraryForm</New>
-</FormTemplates>
-</file>
-
-<file path=customXml/item2.xml><?xml version="1.0" encoding="utf-8"?>
-<p:properties xmlns:p="http://schemas.microsoft.com/office/2006/metadata/properties" xmlns:xsi="http://www.w3.org/2001/XMLSchema-instance" xmlns:pc="http://schemas.microsoft.com/office/infopath/2007/PartnerControls">
-  <documentManagement>
-    <MediaServiceKeyPoints xmlns="71af3243-3dd4-4a8d-8c0d-dd76da1f02a5" xsi:nil="true"/>
-  </documentManagement>
-</p:properties>
-</file>
-
-<file path=customXml/item3.xml><?xml version="1.0" encoding="utf-8"?>
 <ct:contentTypeSchema xmlns:ct="http://schemas.microsoft.com/office/2006/metadata/contentType" xmlns:ma="http://schemas.microsoft.com/office/2006/metadata/properties/metaAttributes" ct:_="" ma:_="" ma:contentTypeName="Document" ma:contentTypeID="0x01010079F111ED35F8CC479449609E8A0923A6" ma:contentTypeVersion="11" ma:contentTypeDescription="Create a new document." ma:contentTypeScope="" ma:versionID="9677210f24a1be23c92c90fd886aa0aa">
   <xsd:schema xmlns:xsd="http://www.w3.org/2001/XMLSchema" xmlns:xs="http://www.w3.org/2001/XMLSchema" xmlns:p="http://schemas.microsoft.com/office/2006/metadata/properties" xmlns:ns2="71af3243-3dd4-4a8d-8c0d-dd76da1f02a5" xmlns:ns3="16c05727-aa75-4e4a-9b5f-8a80a1165891" targetNamespace="http://schemas.microsoft.com/office/2006/metadata/properties" ma:root="true" ma:fieldsID="60e05723c5c1908df1a1a4ebf11d344e" ns2:_="" ns3:_="">
     <xsd:import namespace="71af3243-3dd4-4a8d-8c0d-dd76da1f02a5"/>
@@ -2215,25 +2224,24 @@
 </ct:contentTypeSchema>
 </file>
 
-<file path=customXml/itemProps1.xml><?xml version="1.0" encoding="utf-8"?>
-<ds:datastoreItem xmlns:ds="http://schemas.openxmlformats.org/officeDocument/2006/customXml" ds:itemID="{50503A21-F367-462E-B624-BDB4831C4953}">
-  <ds:schemaRefs>
-    <ds:schemaRef ds:uri="http://schemas.microsoft.com/sharepoint/v3/contenttype/forms"/>
-  </ds:schemaRefs>
-</ds:datastoreItem>
+<file path=customXml/item2.xml><?xml version="1.0" encoding="utf-8"?>
+<p:properties xmlns:p="http://schemas.microsoft.com/office/2006/metadata/properties" xmlns:xsi="http://www.w3.org/2001/XMLSchema-instance" xmlns:pc="http://schemas.microsoft.com/office/infopath/2007/PartnerControls">
+  <documentManagement>
+    <MediaServiceKeyPoints xmlns="71af3243-3dd4-4a8d-8c0d-dd76da1f02a5" xsi:nil="true"/>
+  </documentManagement>
+</p:properties>
 </file>
 
-<file path=customXml/itemProps2.xml><?xml version="1.0" encoding="utf-8"?>
-<ds:datastoreItem xmlns:ds="http://schemas.openxmlformats.org/officeDocument/2006/customXml" ds:itemID="{24285919-CFDE-4EB8-9796-0DEB1CB8315E}">
-  <ds:schemaRefs>
-    <ds:schemaRef ds:uri="http://schemas.microsoft.com/office/2006/metadata/properties"/>
-    <ds:schemaRef ds:uri="http://schemas.microsoft.com/office/infopath/2007/PartnerControls"/>
-    <ds:schemaRef ds:uri="71af3243-3dd4-4a8d-8c0d-dd76da1f02a5"/>
-  </ds:schemaRefs>
-</ds:datastoreItem>
+<file path=customXml/item3.xml><?xml version="1.0" encoding="utf-8"?>
+<?mso-contentType ?>
+<FormTemplates xmlns="http://schemas.microsoft.com/sharepoint/v3/contenttype/forms">
+  <Display>DocumentLibraryForm</Display>
+  <Edit>DocumentLibraryForm</Edit>
+  <New>DocumentLibraryForm</New>
+</FormTemplates>
 </file>
 
-<file path=customXml/itemProps3.xml><?xml version="1.0" encoding="utf-8"?>
+<file path=customXml/itemProps1.xml><?xml version="1.0" encoding="utf-8"?>
 <ds:datastoreItem xmlns:ds="http://schemas.openxmlformats.org/officeDocument/2006/customXml" ds:itemID="{12DA0656-155E-4034-8822-A568687ED651}">
   <ds:schemaRefs>
     <ds:schemaRef ds:uri="http://schemas.microsoft.com/office/2006/metadata/contentType"/>
@@ -2250,4 +2258,22 @@
     <ds:schemaRef ds:uri="http://schemas.microsoft.com/internal/obd"/>
   </ds:schemaRefs>
 </ds:datastoreItem>
+</file>
+
+<file path=customXml/itemProps2.xml><?xml version="1.0" encoding="utf-8"?>
+<ds:datastoreItem xmlns:ds="http://schemas.openxmlformats.org/officeDocument/2006/customXml" ds:itemID="{24285919-CFDE-4EB8-9796-0DEB1CB8315E}">
+  <ds:schemaRefs>
+    <ds:schemaRef ds:uri="http://schemas.microsoft.com/office/2006/metadata/properties"/>
+    <ds:schemaRef ds:uri="http://schemas.microsoft.com/office/infopath/2007/PartnerControls"/>
+    <ds:schemaRef ds:uri="71af3243-3dd4-4a8d-8c0d-dd76da1f02a5"/>
+  </ds:schemaRefs>
+</ds:datastoreItem>
+</file>
+
+<file path=customXml/itemProps3.xml><?xml version="1.0" encoding="utf-8"?>
+<ds:datastoreItem xmlns:ds="http://schemas.openxmlformats.org/officeDocument/2006/customXml" ds:itemID="{50503A21-F367-462E-B624-BDB4831C4953}">
+  <ds:schemaRefs>
+    <ds:schemaRef ds:uri="http://schemas.microsoft.com/sharepoint/v3/contenttype/forms"/>
+  </ds:schemaRefs>
+</ds:datastoreItem>
 </file>
</xml_diff>

<commit_message>
screw it I'm just merging back to master
</commit_message>
<xml_diff>
--- a/doc/Gavin Rouse's Resume.docx
+++ b/doc/Gavin Rouse's Resume.docx
@@ -1,6 +1,6 @@
 
 <file path=word/document.xml><?xml version="1.0" encoding="utf-8"?>
-<w:document xmlns:wpc="http://schemas.microsoft.com/office/word/2010/wordprocessingCanvas" xmlns:cx="http://schemas.microsoft.com/office/drawing/2014/chartex" xmlns:cx1="http://schemas.microsoft.com/office/drawing/2015/9/8/chartex" xmlns:cx2="http://schemas.microsoft.com/office/drawing/2015/10/21/chartex" xmlns:cx3="http://schemas.microsoft.com/office/drawing/2016/5/9/chartex" xmlns:cx4="http://schemas.microsoft.com/office/drawing/2016/5/10/chartex" xmlns:cx5="http://schemas.microsoft.com/office/drawing/2016/5/11/chartex" xmlns:cx6="http://schemas.microsoft.com/office/drawing/2016/5/12/chartex" xmlns:cx7="http://schemas.microsoft.com/office/drawing/2016/5/13/chartex" xmlns:cx8="http://schemas.microsoft.com/office/drawing/2016/5/14/chartex" xmlns:mc="http://schemas.openxmlformats.org/markup-compatibility/2006" xmlns:aink="http://schemas.microsoft.com/office/drawing/2016/ink" xmlns:am3d="http://schemas.microsoft.com/office/drawing/2017/model3d" xmlns:o="urn:schemas-microsoft-com:office:office" xmlns:r="http://schemas.openxmlformats.org/officeDocument/2006/relationships" xmlns:m="http://schemas.openxmlformats.org/officeDocument/2006/math" xmlns:v="urn:schemas-microsoft-com:vml" xmlns:wp14="http://schemas.microsoft.com/office/word/2010/wordprocessingDrawing" xmlns:wp="http://schemas.openxmlformats.org/drawingml/2006/wordprocessingDrawing" xmlns:w10="urn:schemas-microsoft-com:office:word" xmlns:w="http://schemas.openxmlformats.org/wordprocessingml/2006/main" xmlns:w14="http://schemas.microsoft.com/office/word/2010/wordml" xmlns:w15="http://schemas.microsoft.com/office/word/2012/wordml" xmlns:w16cid="http://schemas.microsoft.com/office/word/2016/wordml/cid" xmlns:w16se="http://schemas.microsoft.com/office/word/2015/wordml/symex" xmlns:wpg="http://schemas.microsoft.com/office/word/2010/wordprocessingGroup" xmlns:wpi="http://schemas.microsoft.com/office/word/2010/wordprocessingInk" xmlns:wne="http://schemas.microsoft.com/office/word/2006/wordml" xmlns:wps="http://schemas.microsoft.com/office/word/2010/wordprocessingShape" mc:Ignorable="w14 w15 w16se w16cid wp14">
+<w:document xmlns:wpc="http://schemas.microsoft.com/office/word/2010/wordprocessingCanvas" xmlns:cx="http://schemas.microsoft.com/office/drawing/2014/chartex" xmlns:cx1="http://schemas.microsoft.com/office/drawing/2015/9/8/chartex" xmlns:cx2="http://schemas.microsoft.com/office/drawing/2015/10/21/chartex" xmlns:cx3="http://schemas.microsoft.com/office/drawing/2016/5/9/chartex" xmlns:cx4="http://schemas.microsoft.com/office/drawing/2016/5/10/chartex" xmlns:cx5="http://schemas.microsoft.com/office/drawing/2016/5/11/chartex" xmlns:cx6="http://schemas.microsoft.com/office/drawing/2016/5/12/chartex" xmlns:cx7="http://schemas.microsoft.com/office/drawing/2016/5/13/chartex" xmlns:cx8="http://schemas.microsoft.com/office/drawing/2016/5/14/chartex" xmlns:mc="http://schemas.openxmlformats.org/markup-compatibility/2006" xmlns:aink="http://schemas.microsoft.com/office/drawing/2016/ink" xmlns:am3d="http://schemas.microsoft.com/office/drawing/2017/model3d" xmlns:o="urn:schemas-microsoft-com:office:office" xmlns:r="http://schemas.openxmlformats.org/officeDocument/2006/relationships" xmlns:m="http://schemas.openxmlformats.org/officeDocument/2006/math" xmlns:v="urn:schemas-microsoft-com:vml" xmlns:wp14="http://schemas.microsoft.com/office/word/2010/wordprocessingDrawing" xmlns:wp="http://schemas.openxmlformats.org/drawingml/2006/wordprocessingDrawing" xmlns:w10="urn:schemas-microsoft-com:office:word" xmlns:w="http://schemas.openxmlformats.org/wordprocessingml/2006/main" xmlns:w14="http://schemas.microsoft.com/office/word/2010/wordml" xmlns:w15="http://schemas.microsoft.com/office/word/2012/wordml" xmlns:w16cex="http://schemas.microsoft.com/office/word/2018/wordml/cex" xmlns:w16cid="http://schemas.microsoft.com/office/word/2016/wordml/cid" xmlns:w16="http://schemas.microsoft.com/office/word/2018/wordml" xmlns:w16sdtdh="http://schemas.microsoft.com/office/word/2020/wordml/sdtdatahash" xmlns:w16se="http://schemas.microsoft.com/office/word/2015/wordml/symex" xmlns:wpg="http://schemas.microsoft.com/office/word/2010/wordprocessingGroup" xmlns:wpi="http://schemas.microsoft.com/office/word/2010/wordprocessingInk" xmlns:wne="http://schemas.microsoft.com/office/word/2006/wordml" xmlns:wps="http://schemas.microsoft.com/office/word/2010/wordprocessingShape" mc:Ignorable="w14 w15 w16se w16cid w16 w16cex w16sdtdh wp14">
   <w:body>
     <w:tbl>
       <w:tblPr>
@@ -63,7 +63,31 @@
                 <w:sz w:val="22"/>
                 <w:szCs w:val="22"/>
               </w:rPr>
-              <w:t xml:space="preserve">gavinrouse95@gmail.com | 509.205.9452 | Kennewick, WA | </w:t>
+              <w:t>GavinLRouse</w:t>
+            </w:r>
+            <w:r>
+              <w:rPr>
+                <w:color w:val="auto"/>
+                <w:sz w:val="22"/>
+                <w:szCs w:val="22"/>
+              </w:rPr>
+              <w:t xml:space="preserve">@gmail.com | 509.205.9452 | </w:t>
+            </w:r>
+            <w:r>
+              <w:rPr>
+                <w:color w:val="auto"/>
+                <w:sz w:val="22"/>
+                <w:szCs w:val="22"/>
+              </w:rPr>
+              <w:t>Pasco</w:t>
+            </w:r>
+            <w:r>
+              <w:rPr>
+                <w:color w:val="auto"/>
+                <w:sz w:val="22"/>
+                <w:szCs w:val="22"/>
+              </w:rPr>
+              <w:t xml:space="preserve">, WA | </w:t>
             </w:r>
             <w:r>
               <w:rPr>
@@ -207,7 +231,24 @@
               <w:ind w:left="720"/>
             </w:pPr>
             <w:r>
-              <w:t>Developed shell scripts which automate the process of installing and uninstalling the software under test, reducing the time and clicks needed to complete the process</w:t>
+              <w:t xml:space="preserve">Developed an automated installation and uninstallation utility </w:t>
+            </w:r>
+            <w:r>
+              <w:t>that</w:t>
+            </w:r>
+            <w:r>
+              <w:t xml:space="preserve"> is 43% faster than the manual </w:t>
+            </w:r>
+            <w:proofErr w:type="gramStart"/>
+            <w:r>
+              <w:t>install</w:t>
+            </w:r>
+            <w:proofErr w:type="gramEnd"/>
+            <w:r>
+              <w:t xml:space="preserve"> or uninstall process</w:t>
+            </w:r>
+            <w:r>
+              <w:t xml:space="preserve"> in order to increase the ease and efficiency of switching between different versions of our software.</w:t>
             </w:r>
           </w:p>
           <w:p>
@@ -225,7 +266,10 @@
               <w:ind w:left="720"/>
             </w:pPr>
             <w:r>
-              <w:t>Began documenting testing related processes to minimize ambiguity and serve as a resource for new and current employees to quickly and consistently get information</w:t>
+              <w:t>Managed testing for seven software releases while working remotely</w:t>
+            </w:r>
+            <w:r>
+              <w:t>, two of which occurred in the same week, resulting in me receiving an award from the company for my efforts.</w:t>
             </w:r>
           </w:p>
           <w:p>
@@ -243,7 +287,10 @@
               <w:ind w:left="720"/>
             </w:pPr>
             <w:r>
-              <w:t>Using software requirements to create test cases and test plans to be used at various points in the software development life cycle</w:t>
+              <w:t xml:space="preserve">Began documenting testing related processes to minimize ambiguity and serve as a resource for new and current employees to </w:t>
+            </w:r>
+            <w:r>
+              <w:t>get information quickly and consistently.</w:t>
             </w:r>
           </w:p>
           <w:p>
@@ -261,7 +308,16 @@
               <w:ind w:left="720"/>
             </w:pPr>
             <w:r>
-              <w:t>Developing and maintaining automated tests and the automated test framework</w:t>
+              <w:t>Using software requirements to create</w:t>
+            </w:r>
+            <w:r>
+              <w:t xml:space="preserve"> manual and automated</w:t>
+            </w:r>
+            <w:r>
+              <w:t xml:space="preserve"> test cases and test plans to be used at various points in the software development life cycle</w:t>
+            </w:r>
+            <w:r>
+              <w:t>.</w:t>
             </w:r>
           </w:p>
           <w:p>
@@ -281,6 +337,9 @@
             <w:r>
               <w:t>Identifying and reporting bugs, supporting the team in identifying potential solutions, and validating they are fixed</w:t>
             </w:r>
+            <w:r>
+              <w:t>.</w:t>
+            </w:r>
           </w:p>
           <w:p>
             <w:pPr>
@@ -294,6 +353,9 @@
             </w:pPr>
             <w:r>
               <w:t>Facilitating in the onboarding of testing interns and serving as a first point of contact for any questions they have in their day-to-day work</w:t>
+            </w:r>
+            <w:r>
+              <w:t>.</w:t>
             </w:r>
           </w:p>
           <w:p>
@@ -557,14 +619,6 @@
               </w:rPr>
               <w:t>attention to detail, teamwork, communication, problem solving, self-management</w:t>
             </w:r>
-          </w:p>
-          <w:p>
-            <w:pPr>
-              <w:rPr>
-                <w:i/>
-                <w:iCs/>
-              </w:rPr>
-            </w:pPr>
           </w:p>
           <w:p>
             <w:pPr>
@@ -820,8 +874,6 @@
               </w:rPr>
               <w:t xml:space="preserve"> HTML, CSS, and JavaScript.</w:t>
             </w:r>
-            <w:bookmarkStart w:id="0" w:name="_GoBack"/>
-            <w:bookmarkEnd w:id="0"/>
           </w:p>
           <w:p>
             <w:pPr>
@@ -902,15 +954,15 @@
                 <w:sz w:val="22"/>
                 <w:szCs w:val="22"/>
               </w:rPr>
-              <w:t>I implemented user accounts, user login, user management, and article management.</w:t>
-            </w:r>
-          </w:p>
-          <w:p>
-            <w:pPr>
-              <w:rPr>
-                <w:color w:val="auto"/>
-              </w:rPr>
-            </w:pPr>
+              <w:t>I implemented user accounts, user login, user management, and article managemen</w:t>
+            </w:r>
+            <w:r>
+              <w:rPr>
+                <w:sz w:val="22"/>
+                <w:szCs w:val="22"/>
+              </w:rPr>
+              <w:t>t.</w:t>
+            </w:r>
           </w:p>
         </w:tc>
       </w:tr>
@@ -933,7 +985,7 @@
 </file>
 
 <file path=word/endnotes.xml><?xml version="1.0" encoding="utf-8"?>
-<w:endnotes xmlns:wpc="http://schemas.microsoft.com/office/word/2010/wordprocessingCanvas" xmlns:cx="http://schemas.microsoft.com/office/drawing/2014/chartex" xmlns:cx1="http://schemas.microsoft.com/office/drawing/2015/9/8/chartex" xmlns:cx2="http://schemas.microsoft.com/office/drawing/2015/10/21/chartex" xmlns:cx3="http://schemas.microsoft.com/office/drawing/2016/5/9/chartex" xmlns:cx4="http://schemas.microsoft.com/office/drawing/2016/5/10/chartex" xmlns:cx5="http://schemas.microsoft.com/office/drawing/2016/5/11/chartex" xmlns:cx6="http://schemas.microsoft.com/office/drawing/2016/5/12/chartex" xmlns:cx7="http://schemas.microsoft.com/office/drawing/2016/5/13/chartex" xmlns:cx8="http://schemas.microsoft.com/office/drawing/2016/5/14/chartex" xmlns:mc="http://schemas.openxmlformats.org/markup-compatibility/2006" xmlns:aink="http://schemas.microsoft.com/office/drawing/2016/ink" xmlns:am3d="http://schemas.microsoft.com/office/drawing/2017/model3d" xmlns:o="urn:schemas-microsoft-com:office:office" xmlns:r="http://schemas.openxmlformats.org/officeDocument/2006/relationships" xmlns:m="http://schemas.openxmlformats.org/officeDocument/2006/math" xmlns:v="urn:schemas-microsoft-com:vml" xmlns:wp14="http://schemas.microsoft.com/office/word/2010/wordprocessingDrawing" xmlns:wp="http://schemas.openxmlformats.org/drawingml/2006/wordprocessingDrawing" xmlns:w10="urn:schemas-microsoft-com:office:word" xmlns:w="http://schemas.openxmlformats.org/wordprocessingml/2006/main" xmlns:w14="http://schemas.microsoft.com/office/word/2010/wordml" xmlns:w15="http://schemas.microsoft.com/office/word/2012/wordml" xmlns:w16cid="http://schemas.microsoft.com/office/word/2016/wordml/cid" xmlns:w16se="http://schemas.microsoft.com/office/word/2015/wordml/symex" xmlns:wpg="http://schemas.microsoft.com/office/word/2010/wordprocessingGroup" xmlns:wpi="http://schemas.microsoft.com/office/word/2010/wordprocessingInk" xmlns:wne="http://schemas.microsoft.com/office/word/2006/wordml" xmlns:wps="http://schemas.microsoft.com/office/word/2010/wordprocessingShape" mc:Ignorable="w14 w15 w16se w16cid wp14">
+<w:endnotes xmlns:wpc="http://schemas.microsoft.com/office/word/2010/wordprocessingCanvas" xmlns:cx="http://schemas.microsoft.com/office/drawing/2014/chartex" xmlns:cx1="http://schemas.microsoft.com/office/drawing/2015/9/8/chartex" xmlns:cx2="http://schemas.microsoft.com/office/drawing/2015/10/21/chartex" xmlns:cx3="http://schemas.microsoft.com/office/drawing/2016/5/9/chartex" xmlns:cx4="http://schemas.microsoft.com/office/drawing/2016/5/10/chartex" xmlns:cx5="http://schemas.microsoft.com/office/drawing/2016/5/11/chartex" xmlns:cx6="http://schemas.microsoft.com/office/drawing/2016/5/12/chartex" xmlns:cx7="http://schemas.microsoft.com/office/drawing/2016/5/13/chartex" xmlns:cx8="http://schemas.microsoft.com/office/drawing/2016/5/14/chartex" xmlns:mc="http://schemas.openxmlformats.org/markup-compatibility/2006" xmlns:aink="http://schemas.microsoft.com/office/drawing/2016/ink" xmlns:am3d="http://schemas.microsoft.com/office/drawing/2017/model3d" xmlns:o="urn:schemas-microsoft-com:office:office" xmlns:r="http://schemas.openxmlformats.org/officeDocument/2006/relationships" xmlns:m="http://schemas.openxmlformats.org/officeDocument/2006/math" xmlns:v="urn:schemas-microsoft-com:vml" xmlns:wp14="http://schemas.microsoft.com/office/word/2010/wordprocessingDrawing" xmlns:wp="http://schemas.openxmlformats.org/drawingml/2006/wordprocessingDrawing" xmlns:w10="urn:schemas-microsoft-com:office:word" xmlns:w="http://schemas.openxmlformats.org/wordprocessingml/2006/main" xmlns:w14="http://schemas.microsoft.com/office/word/2010/wordml" xmlns:w15="http://schemas.microsoft.com/office/word/2012/wordml" xmlns:w16cex="http://schemas.microsoft.com/office/word/2018/wordml/cex" xmlns:w16cid="http://schemas.microsoft.com/office/word/2016/wordml/cid" xmlns:w16="http://schemas.microsoft.com/office/word/2018/wordml" xmlns:w16sdtdh="http://schemas.microsoft.com/office/word/2020/wordml/sdtdatahash" xmlns:w16se="http://schemas.microsoft.com/office/word/2015/wordml/symex" xmlns:wpg="http://schemas.microsoft.com/office/word/2010/wordprocessingGroup" xmlns:wpi="http://schemas.microsoft.com/office/word/2010/wordprocessingInk" xmlns:wne="http://schemas.microsoft.com/office/word/2006/wordml" xmlns:wps="http://schemas.microsoft.com/office/word/2010/wordprocessingShape" mc:Ignorable="w14 w15 w16se w16cid w16 w16cex w16sdtdh wp14">
   <w:endnote w:type="separator" w:id="-1">
     <w:p>
       <w:r>
@@ -952,7 +1004,7 @@
 </file>
 
 <file path=word/footnotes.xml><?xml version="1.0" encoding="utf-8"?>
-<w:footnotes xmlns:wpc="http://schemas.microsoft.com/office/word/2010/wordprocessingCanvas" xmlns:cx="http://schemas.microsoft.com/office/drawing/2014/chartex" xmlns:cx1="http://schemas.microsoft.com/office/drawing/2015/9/8/chartex" xmlns:cx2="http://schemas.microsoft.com/office/drawing/2015/10/21/chartex" xmlns:cx3="http://schemas.microsoft.com/office/drawing/2016/5/9/chartex" xmlns:cx4="http://schemas.microsoft.com/office/drawing/2016/5/10/chartex" xmlns:cx5="http://schemas.microsoft.com/office/drawing/2016/5/11/chartex" xmlns:cx6="http://schemas.microsoft.com/office/drawing/2016/5/12/chartex" xmlns:cx7="http://schemas.microsoft.com/office/drawing/2016/5/13/chartex" xmlns:cx8="http://schemas.microsoft.com/office/drawing/2016/5/14/chartex" xmlns:mc="http://schemas.openxmlformats.org/markup-compatibility/2006" xmlns:aink="http://schemas.microsoft.com/office/drawing/2016/ink" xmlns:am3d="http://schemas.microsoft.com/office/drawing/2017/model3d" xmlns:o="urn:schemas-microsoft-com:office:office" xmlns:r="http://schemas.openxmlformats.org/officeDocument/2006/relationships" xmlns:m="http://schemas.openxmlformats.org/officeDocument/2006/math" xmlns:v="urn:schemas-microsoft-com:vml" xmlns:wp14="http://schemas.microsoft.com/office/word/2010/wordprocessingDrawing" xmlns:wp="http://schemas.openxmlformats.org/drawingml/2006/wordprocessingDrawing" xmlns:w10="urn:schemas-microsoft-com:office:word" xmlns:w="http://schemas.openxmlformats.org/wordprocessingml/2006/main" xmlns:w14="http://schemas.microsoft.com/office/word/2010/wordml" xmlns:w15="http://schemas.microsoft.com/office/word/2012/wordml" xmlns:w16cid="http://schemas.microsoft.com/office/word/2016/wordml/cid" xmlns:w16se="http://schemas.microsoft.com/office/word/2015/wordml/symex" xmlns:wpg="http://schemas.microsoft.com/office/word/2010/wordprocessingGroup" xmlns:wpi="http://schemas.microsoft.com/office/word/2010/wordprocessingInk" xmlns:wne="http://schemas.microsoft.com/office/word/2006/wordml" xmlns:wps="http://schemas.microsoft.com/office/word/2010/wordprocessingShape" mc:Ignorable="w14 w15 w16se w16cid wp14">
+<w:footnotes xmlns:wpc="http://schemas.microsoft.com/office/word/2010/wordprocessingCanvas" xmlns:cx="http://schemas.microsoft.com/office/drawing/2014/chartex" xmlns:cx1="http://schemas.microsoft.com/office/drawing/2015/9/8/chartex" xmlns:cx2="http://schemas.microsoft.com/office/drawing/2015/10/21/chartex" xmlns:cx3="http://schemas.microsoft.com/office/drawing/2016/5/9/chartex" xmlns:cx4="http://schemas.microsoft.com/office/drawing/2016/5/10/chartex" xmlns:cx5="http://schemas.microsoft.com/office/drawing/2016/5/11/chartex" xmlns:cx6="http://schemas.microsoft.com/office/drawing/2016/5/12/chartex" xmlns:cx7="http://schemas.microsoft.com/office/drawing/2016/5/13/chartex" xmlns:cx8="http://schemas.microsoft.com/office/drawing/2016/5/14/chartex" xmlns:mc="http://schemas.openxmlformats.org/markup-compatibility/2006" xmlns:aink="http://schemas.microsoft.com/office/drawing/2016/ink" xmlns:am3d="http://schemas.microsoft.com/office/drawing/2017/model3d" xmlns:o="urn:schemas-microsoft-com:office:office" xmlns:r="http://schemas.openxmlformats.org/officeDocument/2006/relationships" xmlns:m="http://schemas.openxmlformats.org/officeDocument/2006/math" xmlns:v="urn:schemas-microsoft-com:vml" xmlns:wp14="http://schemas.microsoft.com/office/word/2010/wordprocessingDrawing" xmlns:wp="http://schemas.openxmlformats.org/drawingml/2006/wordprocessingDrawing" xmlns:w10="urn:schemas-microsoft-com:office:word" xmlns:w="http://schemas.openxmlformats.org/wordprocessingml/2006/main" xmlns:w14="http://schemas.microsoft.com/office/word/2010/wordml" xmlns:w15="http://schemas.microsoft.com/office/word/2012/wordml" xmlns:w16cex="http://schemas.microsoft.com/office/word/2018/wordml/cex" xmlns:w16cid="http://schemas.microsoft.com/office/word/2016/wordml/cid" xmlns:w16="http://schemas.microsoft.com/office/word/2018/wordml" xmlns:w16sdtdh="http://schemas.microsoft.com/office/word/2020/wordml/sdtdatahash" xmlns:w16se="http://schemas.microsoft.com/office/word/2015/wordml/symex" xmlns:wpg="http://schemas.microsoft.com/office/word/2010/wordprocessingGroup" xmlns:wpi="http://schemas.microsoft.com/office/word/2010/wordprocessingInk" xmlns:wne="http://schemas.microsoft.com/office/word/2006/wordml" xmlns:wps="http://schemas.microsoft.com/office/word/2010/wordprocessingShape" mc:Ignorable="w14 w15 w16se w16cid w16 w16cex w16sdtdh wp14">
   <w:footnote w:type="separator" w:id="-1">
     <w:p>
       <w:r>
@@ -971,7 +1023,7 @@
 </file>
 
 <file path=word/numbering.xml><?xml version="1.0" encoding="utf-8"?>
-<w:numbering xmlns:wpc="http://schemas.microsoft.com/office/word/2010/wordprocessingCanvas" xmlns:cx="http://schemas.microsoft.com/office/drawing/2014/chartex" xmlns:cx1="http://schemas.microsoft.com/office/drawing/2015/9/8/chartex" xmlns:cx2="http://schemas.microsoft.com/office/drawing/2015/10/21/chartex" xmlns:cx3="http://schemas.microsoft.com/office/drawing/2016/5/9/chartex" xmlns:cx4="http://schemas.microsoft.com/office/drawing/2016/5/10/chartex" xmlns:cx5="http://schemas.microsoft.com/office/drawing/2016/5/11/chartex" xmlns:cx6="http://schemas.microsoft.com/office/drawing/2016/5/12/chartex" xmlns:cx7="http://schemas.microsoft.com/office/drawing/2016/5/13/chartex" xmlns:cx8="http://schemas.microsoft.com/office/drawing/2016/5/14/chartex" xmlns:mc="http://schemas.openxmlformats.org/markup-compatibility/2006" xmlns:aink="http://schemas.microsoft.com/office/drawing/2016/ink" xmlns:am3d="http://schemas.microsoft.com/office/drawing/2017/model3d" xmlns:o="urn:schemas-microsoft-com:office:office" xmlns:r="http://schemas.openxmlformats.org/officeDocument/2006/relationships" xmlns:m="http://schemas.openxmlformats.org/officeDocument/2006/math" xmlns:v="urn:schemas-microsoft-com:vml" xmlns:wp14="http://schemas.microsoft.com/office/word/2010/wordprocessingDrawing" xmlns:wp="http://schemas.openxmlformats.org/drawingml/2006/wordprocessingDrawing" xmlns:w10="urn:schemas-microsoft-com:office:word" xmlns:w="http://schemas.openxmlformats.org/wordprocessingml/2006/main" xmlns:w14="http://schemas.microsoft.com/office/word/2010/wordml" xmlns:w15="http://schemas.microsoft.com/office/word/2012/wordml" xmlns:w16cid="http://schemas.microsoft.com/office/word/2016/wordml/cid" xmlns:w16se="http://schemas.microsoft.com/office/word/2015/wordml/symex" xmlns:wpg="http://schemas.microsoft.com/office/word/2010/wordprocessingGroup" xmlns:wpi="http://schemas.microsoft.com/office/word/2010/wordprocessingInk" xmlns:wne="http://schemas.microsoft.com/office/word/2006/wordml" xmlns:wps="http://schemas.microsoft.com/office/word/2010/wordprocessingShape" mc:Ignorable="w14 w15 w16se w16cid wp14">
+<w:numbering xmlns:wpc="http://schemas.microsoft.com/office/word/2010/wordprocessingCanvas" xmlns:cx="http://schemas.microsoft.com/office/drawing/2014/chartex" xmlns:cx1="http://schemas.microsoft.com/office/drawing/2015/9/8/chartex" xmlns:cx2="http://schemas.microsoft.com/office/drawing/2015/10/21/chartex" xmlns:cx3="http://schemas.microsoft.com/office/drawing/2016/5/9/chartex" xmlns:cx4="http://schemas.microsoft.com/office/drawing/2016/5/10/chartex" xmlns:cx5="http://schemas.microsoft.com/office/drawing/2016/5/11/chartex" xmlns:cx6="http://schemas.microsoft.com/office/drawing/2016/5/12/chartex" xmlns:cx7="http://schemas.microsoft.com/office/drawing/2016/5/13/chartex" xmlns:cx8="http://schemas.microsoft.com/office/drawing/2016/5/14/chartex" xmlns:mc="http://schemas.openxmlformats.org/markup-compatibility/2006" xmlns:aink="http://schemas.microsoft.com/office/drawing/2016/ink" xmlns:am3d="http://schemas.microsoft.com/office/drawing/2017/model3d" xmlns:o="urn:schemas-microsoft-com:office:office" xmlns:r="http://schemas.openxmlformats.org/officeDocument/2006/relationships" xmlns:m="http://schemas.openxmlformats.org/officeDocument/2006/math" xmlns:v="urn:schemas-microsoft-com:vml" xmlns:wp14="http://schemas.microsoft.com/office/word/2010/wordprocessingDrawing" xmlns:wp="http://schemas.openxmlformats.org/drawingml/2006/wordprocessingDrawing" xmlns:w10="urn:schemas-microsoft-com:office:word" xmlns:w="http://schemas.openxmlformats.org/wordprocessingml/2006/main" xmlns:w14="http://schemas.microsoft.com/office/word/2010/wordml" xmlns:w15="http://schemas.microsoft.com/office/word/2012/wordml" xmlns:w16cex="http://schemas.microsoft.com/office/word/2018/wordml/cex" xmlns:w16cid="http://schemas.microsoft.com/office/word/2016/wordml/cid" xmlns:w16="http://schemas.microsoft.com/office/word/2018/wordml" xmlns:w16sdtdh="http://schemas.microsoft.com/office/word/2020/wordml/sdtdatahash" xmlns:w16se="http://schemas.microsoft.com/office/word/2015/wordml/symex" xmlns:wpg="http://schemas.microsoft.com/office/word/2010/wordprocessingGroup" xmlns:wpi="http://schemas.microsoft.com/office/word/2010/wordprocessingInk" xmlns:wne="http://schemas.microsoft.com/office/word/2006/wordml" xmlns:wps="http://schemas.microsoft.com/office/word/2010/wordprocessingShape" mc:Ignorable="w14 w15 w16se w16cid w16 w16cex w16sdtdh wp14">
   <w:abstractNum w:abstractNumId="0" w15:restartNumberingAfterBreak="0">
     <w:nsid w:val="14037197"/>
     <w:multiLevelType w:val="hybridMultilevel"/>
@@ -1092,7 +1144,7 @@
 </file>
 
 <file path=word/styles.xml><?xml version="1.0" encoding="utf-8"?>
-<w:styles xmlns:mc="http://schemas.openxmlformats.org/markup-compatibility/2006" xmlns:r="http://schemas.openxmlformats.org/officeDocument/2006/relationships" xmlns:w="http://schemas.openxmlformats.org/wordprocessingml/2006/main" xmlns:w14="http://schemas.microsoft.com/office/word/2010/wordml" xmlns:w15="http://schemas.microsoft.com/office/word/2012/wordml" xmlns:w16cid="http://schemas.microsoft.com/office/word/2016/wordml/cid" xmlns:w16se="http://schemas.microsoft.com/office/word/2015/wordml/symex" mc:Ignorable="w14 w15 w16se w16cid">
+<w:styles xmlns:mc="http://schemas.openxmlformats.org/markup-compatibility/2006" xmlns:r="http://schemas.openxmlformats.org/officeDocument/2006/relationships" xmlns:w="http://schemas.openxmlformats.org/wordprocessingml/2006/main" xmlns:w14="http://schemas.microsoft.com/office/word/2010/wordml" xmlns:w15="http://schemas.microsoft.com/office/word/2012/wordml" xmlns:w16cex="http://schemas.microsoft.com/office/word/2018/wordml/cex" xmlns:w16cid="http://schemas.microsoft.com/office/word/2016/wordml/cid" xmlns:w16="http://schemas.microsoft.com/office/word/2018/wordml" xmlns:w16sdtdh="http://schemas.microsoft.com/office/word/2020/wordml/sdtdatahash" xmlns:w16se="http://schemas.microsoft.com/office/word/2015/wordml/symex" mc:Ignorable="w14 w15 w16se w16cid w16 w16cex w16sdtdh">
   <w:docDefaults>
     <w:rPrDefault>
       <w:rPr>
@@ -2014,6 +2066,23 @@
 </file>
 
 <file path=customXml/item1.xml><?xml version="1.0" encoding="utf-8"?>
+<?mso-contentType ?>
+<FormTemplates xmlns="http://schemas.microsoft.com/sharepoint/v3/contenttype/forms">
+  <Display>DocumentLibraryForm</Display>
+  <Edit>DocumentLibraryForm</Edit>
+  <New>DocumentLibraryForm</New>
+</FormTemplates>
+</file>
+
+<file path=customXml/item2.xml><?xml version="1.0" encoding="utf-8"?>
+<p:properties xmlns:p="http://schemas.microsoft.com/office/2006/metadata/properties" xmlns:xsi="http://www.w3.org/2001/XMLSchema-instance" xmlns:pc="http://schemas.microsoft.com/office/infopath/2007/PartnerControls">
+  <documentManagement>
+    <MediaServiceKeyPoints xmlns="71af3243-3dd4-4a8d-8c0d-dd76da1f02a5" xsi:nil="true"/>
+  </documentManagement>
+</p:properties>
+</file>
+
+<file path=customXml/item3.xml><?xml version="1.0" encoding="utf-8"?>
 <ct:contentTypeSchema xmlns:ct="http://schemas.microsoft.com/office/2006/metadata/contentType" xmlns:ma="http://schemas.microsoft.com/office/2006/metadata/properties/metaAttributes" ct:_="" ma:_="" ma:contentTypeName="Document" ma:contentTypeID="0x01010079F111ED35F8CC479449609E8A0923A6" ma:contentTypeVersion="11" ma:contentTypeDescription="Create a new document." ma:contentTypeScope="" ma:versionID="9677210f24a1be23c92c90fd886aa0aa">
   <xsd:schema xmlns:xsd="http://www.w3.org/2001/XMLSchema" xmlns:xs="http://www.w3.org/2001/XMLSchema" xmlns:p="http://schemas.microsoft.com/office/2006/metadata/properties" xmlns:ns2="71af3243-3dd4-4a8d-8c0d-dd76da1f02a5" xmlns:ns3="16c05727-aa75-4e4a-9b5f-8a80a1165891" targetNamespace="http://schemas.microsoft.com/office/2006/metadata/properties" ma:root="true" ma:fieldsID="60e05723c5c1908df1a1a4ebf11d344e" ns2:_="" ns3:_="">
     <xsd:import namespace="71af3243-3dd4-4a8d-8c0d-dd76da1f02a5"/>
@@ -2224,24 +2293,25 @@
 </ct:contentTypeSchema>
 </file>
 
-<file path=customXml/item2.xml><?xml version="1.0" encoding="utf-8"?>
-<p:properties xmlns:p="http://schemas.microsoft.com/office/2006/metadata/properties" xmlns:xsi="http://www.w3.org/2001/XMLSchema-instance" xmlns:pc="http://schemas.microsoft.com/office/infopath/2007/PartnerControls">
-  <documentManagement>
-    <MediaServiceKeyPoints xmlns="71af3243-3dd4-4a8d-8c0d-dd76da1f02a5" xsi:nil="true"/>
-  </documentManagement>
-</p:properties>
+<file path=customXml/itemProps1.xml><?xml version="1.0" encoding="utf-8"?>
+<ds:datastoreItem xmlns:ds="http://schemas.openxmlformats.org/officeDocument/2006/customXml" ds:itemID="{50503A21-F367-462E-B624-BDB4831C4953}">
+  <ds:schemaRefs>
+    <ds:schemaRef ds:uri="http://schemas.microsoft.com/sharepoint/v3/contenttype/forms"/>
+  </ds:schemaRefs>
+</ds:datastoreItem>
 </file>
 
-<file path=customXml/item3.xml><?xml version="1.0" encoding="utf-8"?>
-<?mso-contentType ?>
-<FormTemplates xmlns="http://schemas.microsoft.com/sharepoint/v3/contenttype/forms">
-  <Display>DocumentLibraryForm</Display>
-  <Edit>DocumentLibraryForm</Edit>
-  <New>DocumentLibraryForm</New>
-</FormTemplates>
+<file path=customXml/itemProps2.xml><?xml version="1.0" encoding="utf-8"?>
+<ds:datastoreItem xmlns:ds="http://schemas.openxmlformats.org/officeDocument/2006/customXml" ds:itemID="{24285919-CFDE-4EB8-9796-0DEB1CB8315E}">
+  <ds:schemaRefs>
+    <ds:schemaRef ds:uri="http://schemas.microsoft.com/office/2006/metadata/properties"/>
+    <ds:schemaRef ds:uri="http://schemas.microsoft.com/office/infopath/2007/PartnerControls"/>
+    <ds:schemaRef ds:uri="71af3243-3dd4-4a8d-8c0d-dd76da1f02a5"/>
+  </ds:schemaRefs>
+</ds:datastoreItem>
 </file>
 
-<file path=customXml/itemProps1.xml><?xml version="1.0" encoding="utf-8"?>
+<file path=customXml/itemProps3.xml><?xml version="1.0" encoding="utf-8"?>
 <ds:datastoreItem xmlns:ds="http://schemas.openxmlformats.org/officeDocument/2006/customXml" ds:itemID="{12DA0656-155E-4034-8822-A568687ED651}">
   <ds:schemaRefs>
     <ds:schemaRef ds:uri="http://schemas.microsoft.com/office/2006/metadata/contentType"/>
@@ -2258,22 +2328,4 @@
     <ds:schemaRef ds:uri="http://schemas.microsoft.com/internal/obd"/>
   </ds:schemaRefs>
 </ds:datastoreItem>
-</file>
-
-<file path=customXml/itemProps2.xml><?xml version="1.0" encoding="utf-8"?>
-<ds:datastoreItem xmlns:ds="http://schemas.openxmlformats.org/officeDocument/2006/customXml" ds:itemID="{24285919-CFDE-4EB8-9796-0DEB1CB8315E}">
-  <ds:schemaRefs>
-    <ds:schemaRef ds:uri="http://schemas.microsoft.com/office/2006/metadata/properties"/>
-    <ds:schemaRef ds:uri="http://schemas.microsoft.com/office/infopath/2007/PartnerControls"/>
-    <ds:schemaRef ds:uri="71af3243-3dd4-4a8d-8c0d-dd76da1f02a5"/>
-  </ds:schemaRefs>
-</ds:datastoreItem>
-</file>
-
-<file path=customXml/itemProps3.xml><?xml version="1.0" encoding="utf-8"?>
-<ds:datastoreItem xmlns:ds="http://schemas.openxmlformats.org/officeDocument/2006/customXml" ds:itemID="{50503A21-F367-462E-B624-BDB4831C4953}">
-  <ds:schemaRefs>
-    <ds:schemaRef ds:uri="http://schemas.microsoft.com/sharepoint/v3/contenttype/forms"/>
-  </ds:schemaRefs>
-</ds:datastoreItem>
 </file>
</xml_diff>

<commit_message>
Updated some text, a pic, and resume.
</commit_message>
<xml_diff>
--- a/doc/Gavin Rouse's Resume.docx
+++ b/doc/Gavin Rouse's Resume.docx
@@ -37,6 +37,12 @@
             </w:pPr>
             <w:r>
               <w:rPr>
+                <w:color w:val="auto"/>
+              </w:rPr>
+              <w:br w:type="page"/>
+            </w:r>
+            <w:r>
+              <w:rPr>
                 <w:rFonts w:asciiTheme="majorHAnsi" w:hAnsiTheme="majorHAnsi"/>
                 <w:b/>
                 <w:bCs/>
@@ -63,7 +69,7 @@
                 <w:sz w:val="22"/>
                 <w:szCs w:val="22"/>
               </w:rPr>
-              <w:t>GavinLRouse</w:t>
+              <w:t>gavinlrouse</w:t>
             </w:r>
             <w:r>
               <w:rPr>
@@ -94,7 +100,14 @@
                 <w:sz w:val="22"/>
                 <w:szCs w:val="22"/>
               </w:rPr>
-              <w:t>gavinrouse.com</w:t>
+              <w:t>https://github.com/</w:t>
+            </w:r>
+            <w:r>
+              <w:rPr>
+                <w:sz w:val="22"/>
+                <w:szCs w:val="22"/>
+              </w:rPr>
+              <w:t>rousegavin</w:t>
             </w:r>
           </w:p>
         </w:tc>
@@ -231,24 +244,7 @@
               <w:ind w:left="720"/>
             </w:pPr>
             <w:r>
-              <w:t xml:space="preserve">Developed an automated installation and uninstallation utility </w:t>
-            </w:r>
-            <w:r>
-              <w:t>that</w:t>
-            </w:r>
-            <w:r>
-              <w:t xml:space="preserve"> is 43% faster than the manual </w:t>
-            </w:r>
-            <w:proofErr w:type="gramStart"/>
-            <w:r>
-              <w:t>install</w:t>
-            </w:r>
-            <w:proofErr w:type="gramEnd"/>
-            <w:r>
-              <w:t xml:space="preserve"> or uninstall process</w:t>
-            </w:r>
-            <w:r>
-              <w:t xml:space="preserve"> in order to increase the ease and efficiency of switching between different versions of our software.</w:t>
+              <w:t>Served as Test Lead for major, minor, and limited releases</w:t>
             </w:r>
           </w:p>
           <w:p>
@@ -266,10 +262,10 @@
               <w:ind w:left="720"/>
             </w:pPr>
             <w:r>
-              <w:t>Managed testing for seven software releases while working remotely</w:t>
-            </w:r>
-            <w:r>
-              <w:t>, two of which occurred in the same week, resulting in me receiving an award from the company for my efforts.</w:t>
+              <w:t xml:space="preserve">Developed </w:t>
+            </w:r>
+            <w:r>
+              <w:t>a utility using C# that automated the process of installing and uninstalling our software which was 43% faster than doing so manually</w:t>
             </w:r>
           </w:p>
           <w:p>
@@ -287,10 +283,24 @@
               <w:ind w:left="720"/>
             </w:pPr>
             <w:r>
-              <w:t xml:space="preserve">Began documenting testing related processes to minimize ambiguity and serve as a resource for new and current employees to </w:t>
-            </w:r>
-            <w:r>
-              <w:t>get information quickly and consistently.</w:t>
+              <w:t xml:space="preserve">Received </w:t>
+            </w:r>
+            <w:r>
+              <w:t>two</w:t>
+            </w:r>
+            <w:r>
+              <w:t xml:space="preserve"> awards for </w:t>
+            </w:r>
+            <w:r>
+              <w:t xml:space="preserve">going above and beyond in exhibiting </w:t>
+            </w:r>
+            <w:proofErr w:type="spellStart"/>
+            <w:r>
+              <w:t>Cadwell’s</w:t>
+            </w:r>
+            <w:proofErr w:type="spellEnd"/>
+            <w:r>
+              <w:t xml:space="preserve"> core values</w:t>
             </w:r>
           </w:p>
           <w:p>
@@ -308,16 +318,7 @@
               <w:ind w:left="720"/>
             </w:pPr>
             <w:r>
-              <w:t>Using software requirements to create</w:t>
-            </w:r>
-            <w:r>
-              <w:t xml:space="preserve"> manual and automated</w:t>
-            </w:r>
-            <w:r>
-              <w:t xml:space="preserve"> test cases and test plans to be used at various points in the software development life cycle</w:t>
-            </w:r>
-            <w:r>
-              <w:t>.</w:t>
+              <w:t>Assisted in the successful transition of the team from Team Foundation Server to Azure DevOps</w:t>
             </w:r>
           </w:p>
           <w:p>
@@ -335,129 +336,14 @@
               <w:ind w:left="720"/>
             </w:pPr>
             <w:r>
-              <w:t>Identifying and reporting bugs, supporting the team in identifying potential solutions, and validating they are fixed</w:t>
-            </w:r>
-            <w:r>
-              <w:t>.</w:t>
-            </w:r>
-          </w:p>
-          <w:p>
-            <w:pPr>
-              <w:pStyle w:val="ListParagraph"/>
-              <w:numPr>
-                <w:ilvl w:val="0"/>
-                <w:numId w:val="1"/>
-              </w:numPr>
-              <w:spacing w:after="0"/>
-              <w:ind w:left="720"/>
-            </w:pPr>
-            <w:r>
-              <w:t>Facilitating in the onboarding of testing interns and serving as a first point of contact for any questions they have in their day-to-day work</w:t>
-            </w:r>
-            <w:r>
-              <w:t>.</w:t>
-            </w:r>
-          </w:p>
-          <w:p>
-            <w:pPr>
-              <w:rPr>
-                <w:i/>
-                <w:iCs/>
-                <w:sz w:val="22"/>
-                <w:szCs w:val="22"/>
-              </w:rPr>
-            </w:pPr>
-            <w:r>
-              <w:rPr>
-                <w:i/>
-                <w:iCs/>
-                <w:sz w:val="22"/>
-                <w:szCs w:val="22"/>
-              </w:rPr>
-              <w:t xml:space="preserve"> </w:t>
-            </w:r>
-          </w:p>
-          <w:p>
-            <w:pPr>
-              <w:pStyle w:val="SmallText"/>
-              <w:rPr>
-                <w:b/>
-                <w:bCs/>
-                <w:i w:val="0"/>
-                <w:iCs/>
-                <w:color w:val="auto"/>
-                <w:sz w:val="22"/>
-                <w:szCs w:val="22"/>
-              </w:rPr>
-            </w:pPr>
-            <w:r>
-              <w:rPr>
-                <w:b/>
-                <w:bCs/>
-                <w:i w:val="0"/>
-                <w:iCs/>
-                <w:color w:val="auto"/>
-                <w:sz w:val="22"/>
-                <w:szCs w:val="22"/>
-              </w:rPr>
-              <w:t>SOFTWARE TEST INTERN</w:t>
-            </w:r>
-          </w:p>
-          <w:p>
-            <w:pPr>
-              <w:rPr>
-                <w:i/>
-                <w:iCs/>
-                <w:sz w:val="22"/>
-                <w:szCs w:val="22"/>
-              </w:rPr>
-            </w:pPr>
-            <w:proofErr w:type="spellStart"/>
-            <w:r>
-              <w:rPr>
-                <w:i/>
-                <w:iCs/>
-                <w:sz w:val="22"/>
-                <w:szCs w:val="22"/>
-              </w:rPr>
-              <w:t>Cadwell</w:t>
-            </w:r>
-            <w:proofErr w:type="spellEnd"/>
-            <w:r>
-              <w:rPr>
-                <w:i/>
-                <w:iCs/>
-                <w:sz w:val="22"/>
-                <w:szCs w:val="22"/>
-              </w:rPr>
-              <w:t xml:space="preserve"> Laboratories, Inc., Kennewick, WA | Jun</w:t>
-            </w:r>
-            <w:r>
-              <w:rPr>
-                <w:i/>
-                <w:iCs/>
-                <w:sz w:val="22"/>
-                <w:szCs w:val="22"/>
-              </w:rPr>
-              <w:t>e</w:t>
-            </w:r>
-            <w:r>
-              <w:rPr>
-                <w:i/>
-                <w:iCs/>
-                <w:sz w:val="22"/>
-                <w:szCs w:val="22"/>
-              </w:rPr>
-              <w:t xml:space="preserve"> 2016 – July 2016</w:t>
-            </w:r>
-          </w:p>
-          <w:p>
-            <w:pPr>
-              <w:rPr>
-                <w:sz w:val="22"/>
-                <w:szCs w:val="22"/>
-              </w:rPr>
-            </w:pPr>
+              <w:t xml:space="preserve">Participating in the </w:t>
+            </w:r>
+            <w:r>
+              <w:t xml:space="preserve">Agile </w:t>
+            </w:r>
+            <w:r>
+              <w:t>Scrum process and ceremonies</w:t>
+            </w:r>
           </w:p>
           <w:p>
             <w:pPr>
@@ -472,12 +358,217 @@
               </w:tabs>
               <w:spacing w:after="0"/>
               <w:ind w:left="720"/>
+            </w:pPr>
+            <w:r>
+              <w:t xml:space="preserve">Using software requirements to </w:t>
+            </w:r>
+            <w:r>
+              <w:t>develop</w:t>
+            </w:r>
+            <w:r>
+              <w:t xml:space="preserve"> test cases and test plans to be used at various points in the software development life cycle</w:t>
+            </w:r>
+          </w:p>
+          <w:p>
+            <w:pPr>
+              <w:pStyle w:val="ListParagraph"/>
+              <w:numPr>
+                <w:ilvl w:val="0"/>
+                <w:numId w:val="1"/>
+              </w:numPr>
+              <w:tabs>
+                <w:tab w:val="left" w:pos="1800"/>
+                <w:tab w:val="right" w:pos="9360"/>
+              </w:tabs>
+              <w:spacing w:after="0"/>
+              <w:ind w:left="720"/>
+            </w:pPr>
+            <w:r>
+              <w:t>Developing and maintaining automated tests and the automated test framework</w:t>
+            </w:r>
+          </w:p>
+          <w:p>
+            <w:pPr>
+              <w:pStyle w:val="ListParagraph"/>
+              <w:numPr>
+                <w:ilvl w:val="0"/>
+                <w:numId w:val="1"/>
+              </w:numPr>
+              <w:tabs>
+                <w:tab w:val="left" w:pos="1800"/>
+                <w:tab w:val="right" w:pos="9360"/>
+              </w:tabs>
+              <w:spacing w:after="0"/>
+              <w:ind w:left="720"/>
+            </w:pPr>
+            <w:r>
+              <w:t>Identifying and reporting bugs, supporting the team in identifying potential solutions, and validating they are fixed</w:t>
+            </w:r>
+          </w:p>
+          <w:p>
+            <w:pPr>
+              <w:pStyle w:val="ListParagraph"/>
+              <w:numPr>
+                <w:ilvl w:val="0"/>
+                <w:numId w:val="1"/>
+              </w:numPr>
+              <w:spacing w:after="0"/>
+              <w:ind w:left="720"/>
+            </w:pPr>
+            <w:r>
+              <w:t>Facilitating in the onboarding of testing interns and serving as a first point of contact for any questions they have in their day-to-day work</w:t>
+            </w:r>
+          </w:p>
+          <w:p>
+            <w:pPr>
+              <w:rPr>
+                <w:i/>
+                <w:iCs/>
+                <w:sz w:val="22"/>
+                <w:szCs w:val="22"/>
+              </w:rPr>
+            </w:pPr>
+            <w:r>
+              <w:rPr>
+                <w:i/>
+                <w:iCs/>
+                <w:sz w:val="22"/>
+                <w:szCs w:val="22"/>
+              </w:rPr>
+              <w:t xml:space="preserve"> </w:t>
+            </w:r>
+          </w:p>
+          <w:p>
+            <w:pPr>
+              <w:pStyle w:val="SmallText"/>
+              <w:rPr>
+                <w:b/>
+                <w:bCs/>
+                <w:i w:val="0"/>
+                <w:iCs/>
+                <w:color w:val="auto"/>
+                <w:sz w:val="22"/>
+                <w:szCs w:val="22"/>
+              </w:rPr>
+            </w:pPr>
+            <w:r>
+              <w:rPr>
+                <w:b/>
+                <w:bCs/>
+                <w:i w:val="0"/>
+                <w:iCs/>
+                <w:color w:val="auto"/>
+                <w:sz w:val="22"/>
+                <w:szCs w:val="22"/>
+              </w:rPr>
+              <w:t>SOFTWARE TEST INTERN</w:t>
+            </w:r>
+          </w:p>
+          <w:p>
+            <w:pPr>
+              <w:rPr>
+                <w:i/>
+                <w:iCs/>
+                <w:sz w:val="22"/>
+                <w:szCs w:val="22"/>
+              </w:rPr>
+            </w:pPr>
+            <w:proofErr w:type="spellStart"/>
+            <w:r>
+              <w:rPr>
+                <w:i/>
+                <w:iCs/>
+                <w:sz w:val="22"/>
+                <w:szCs w:val="22"/>
+              </w:rPr>
+              <w:t>Cadwell</w:t>
+            </w:r>
+            <w:proofErr w:type="spellEnd"/>
+            <w:r>
+              <w:rPr>
+                <w:i/>
+                <w:iCs/>
+                <w:sz w:val="22"/>
+                <w:szCs w:val="22"/>
+              </w:rPr>
+              <w:t xml:space="preserve"> Laboratories, Inc., Kennewick, WA | Jun</w:t>
+            </w:r>
+            <w:r>
+              <w:rPr>
+                <w:i/>
+                <w:iCs/>
+                <w:sz w:val="22"/>
+                <w:szCs w:val="22"/>
+              </w:rPr>
+              <w:t>e</w:t>
+            </w:r>
+            <w:r>
+              <w:rPr>
+                <w:i/>
+                <w:iCs/>
+                <w:sz w:val="22"/>
+                <w:szCs w:val="22"/>
+              </w:rPr>
+              <w:t xml:space="preserve"> 2016 – </w:t>
+            </w:r>
+            <w:r>
+              <w:rPr>
+                <w:i/>
+                <w:iCs/>
+                <w:sz w:val="22"/>
+                <w:szCs w:val="22"/>
+              </w:rPr>
+              <w:t>Sept</w:t>
+            </w:r>
+            <w:r>
+              <w:rPr>
+                <w:i/>
+                <w:iCs/>
+                <w:sz w:val="22"/>
+                <w:szCs w:val="22"/>
+              </w:rPr>
+              <w:t xml:space="preserve"> 2016</w:t>
+            </w:r>
+          </w:p>
+          <w:p>
+            <w:pPr>
+              <w:rPr>
+                <w:sz w:val="22"/>
+                <w:szCs w:val="22"/>
+              </w:rPr>
+            </w:pPr>
+          </w:p>
+          <w:p>
+            <w:pPr>
+              <w:pStyle w:val="ListParagraph"/>
+              <w:numPr>
+                <w:ilvl w:val="0"/>
+                <w:numId w:val="1"/>
+              </w:numPr>
+              <w:tabs>
+                <w:tab w:val="left" w:pos="1800"/>
+                <w:tab w:val="right" w:pos="9360"/>
+              </w:tabs>
+              <w:spacing w:after="0"/>
+              <w:ind w:left="720"/>
               <w:rPr>
                 <w:sz w:val="21"/>
               </w:rPr>
             </w:pPr>
             <w:r>
-              <w:t>Implemented a program using C# which automated the writing a test report by collecting data from the Team Foundation Server and collating the data in a Microsoft Word document</w:t>
+              <w:t xml:space="preserve">Implemented a program using C# which </w:t>
+            </w:r>
+            <w:r>
+              <w:rPr>
+                <w:bCs/>
+              </w:rPr>
+              <w:t xml:space="preserve">automated the </w:t>
+            </w:r>
+            <w:r>
+              <w:rPr>
+                <w:bCs/>
+              </w:rPr>
+              <w:t>process of writing a test report by utilizing the Team Foundation Server API to collect data and the Microsoft Word API to create the report</w:t>
             </w:r>
           </w:p>
           <w:p>
@@ -502,13 +593,6 @@
           </w:tcPr>
           <w:p>
             <w:pPr>
-              <w:rPr>
-                <w:color w:val="auto"/>
-              </w:rPr>
-            </w:pPr>
-          </w:p>
-          <w:p>
-            <w:pPr>
               <w:pStyle w:val="Heading1"/>
               <w:jc w:val="left"/>
               <w:rPr>
@@ -525,6 +609,7 @@
           <w:p>
             <w:pPr>
               <w:pStyle w:val="TextLeft"/>
+              <w:spacing w:line="240" w:lineRule="auto"/>
               <w:jc w:val="left"/>
               <w:rPr>
                 <w:color w:val="auto"/>
@@ -571,6 +656,27 @@
               </w:rPr>
               <w:t xml:space="preserve"> C, SQL, HTML, CSS</w:t>
             </w:r>
+            <w:r>
+              <w:rPr>
+                <w:sz w:val="22"/>
+                <w:szCs w:val="22"/>
+              </w:rPr>
+              <w:t>, Ruby</w:t>
+            </w:r>
+            <w:r>
+              <w:rPr>
+                <w:sz w:val="22"/>
+                <w:szCs w:val="22"/>
+              </w:rPr>
+              <w:t xml:space="preserve">, </w:t>
+            </w:r>
+            <w:r>
+              <w:rPr>
+                <w:sz w:val="22"/>
+                <w:szCs w:val="22"/>
+              </w:rPr>
+              <w:t>Rails</w:t>
+            </w:r>
           </w:p>
           <w:p>
             <w:pPr>
@@ -593,7 +699,21 @@
                 <w:sz w:val="22"/>
                 <w:szCs w:val="22"/>
               </w:rPr>
-              <w:t xml:space="preserve"> Visual Studio, Microsoft Test Manager, Team Foundation Server </w:t>
+              <w:t xml:space="preserve"> Visual Studio, Microsoft Test Manager, Team Foundation Server</w:t>
+            </w:r>
+            <w:r>
+              <w:rPr>
+                <w:sz w:val="22"/>
+                <w:szCs w:val="22"/>
+              </w:rPr>
+              <w:t>, Azure DevOps, Git</w:t>
+            </w:r>
+            <w:r>
+              <w:rPr>
+                <w:sz w:val="22"/>
+                <w:szCs w:val="22"/>
+              </w:rPr>
+              <w:t xml:space="preserve"> </w:t>
             </w:r>
           </w:p>
           <w:p>
@@ -809,49 +929,63 @@
                 <w:color w:val="auto"/>
                 <w:szCs w:val="22"/>
               </w:rPr>
-              <w:t>PERSONAL SITE</w:t>
-            </w:r>
-          </w:p>
-          <w:p>
-            <w:pPr>
-              <w:spacing w:after="120"/>
-              <w:rPr>
-                <w:i/>
-                <w:iCs/>
-                <w:sz w:val="22"/>
-                <w:szCs w:val="22"/>
-              </w:rPr>
-            </w:pPr>
-            <w:r>
-              <w:rPr>
-                <w:i/>
-                <w:iCs/>
-                <w:sz w:val="22"/>
-                <w:szCs w:val="22"/>
-              </w:rPr>
-              <w:t>https://github.com/rousegavin/GavinRouse</w:t>
-            </w:r>
-          </w:p>
-          <w:p>
-            <w:pPr>
-              <w:rPr>
-                <w:sz w:val="22"/>
-                <w:szCs w:val="22"/>
-              </w:rPr>
-            </w:pPr>
-            <w:r>
-              <w:rPr>
-                <w:sz w:val="22"/>
-                <w:szCs w:val="22"/>
-              </w:rPr>
-              <w:t xml:space="preserve">My personal site </w:t>
-            </w:r>
-            <w:r>
-              <w:rPr>
-                <w:sz w:val="22"/>
-                <w:szCs w:val="22"/>
-              </w:rPr>
-              <w:t>located at gavinrouse.com</w:t>
+              <w:t>PERSONAL WEBSITE</w:t>
+            </w:r>
+          </w:p>
+          <w:p>
+            <w:pPr>
+              <w:spacing w:line="360" w:lineRule="auto"/>
+              <w:rPr>
+                <w:i/>
+                <w:iCs/>
+                <w:sz w:val="22"/>
+                <w:szCs w:val="22"/>
+              </w:rPr>
+            </w:pPr>
+            <w:r>
+              <w:rPr>
+                <w:i/>
+                <w:iCs/>
+                <w:sz w:val="22"/>
+                <w:szCs w:val="22"/>
+              </w:rPr>
+              <w:t>https://gavinrouse.com/</w:t>
+            </w:r>
+          </w:p>
+          <w:p>
+            <w:pPr>
+              <w:rPr>
+                <w:sz w:val="22"/>
+                <w:szCs w:val="22"/>
+              </w:rPr>
+            </w:pPr>
+            <w:r>
+              <w:rPr>
+                <w:sz w:val="22"/>
+                <w:szCs w:val="22"/>
+              </w:rPr>
+              <w:t>My personal website that I designed and coded using HTML</w:t>
+            </w:r>
+            <w:r>
+              <w:rPr>
+                <w:sz w:val="22"/>
+                <w:szCs w:val="22"/>
+              </w:rPr>
+              <w:t xml:space="preserve">, </w:t>
+            </w:r>
+            <w:r>
+              <w:rPr>
+                <w:sz w:val="22"/>
+                <w:szCs w:val="22"/>
+              </w:rPr>
+              <w:t>CSS</w:t>
+            </w:r>
+            <w:r>
+              <w:rPr>
+                <w:sz w:val="22"/>
+                <w:szCs w:val="22"/>
+              </w:rPr>
+              <w:t>, and Bootstrap</w:t>
             </w:r>
             <w:r>
               <w:rPr>
@@ -865,14 +999,21 @@
                 <w:sz w:val="22"/>
                 <w:szCs w:val="22"/>
               </w:rPr>
-              <w:t>Languages used in this project are</w:t>
-            </w:r>
-            <w:r>
-              <w:rPr>
-                <w:sz w:val="22"/>
-                <w:szCs w:val="22"/>
-              </w:rPr>
-              <w:t xml:space="preserve"> HTML, CSS, and JavaScript.</w:t>
+              <w:t xml:space="preserve">You can find out more about me here and see </w:t>
+            </w:r>
+            <w:r>
+              <w:rPr>
+                <w:sz w:val="22"/>
+                <w:szCs w:val="22"/>
+              </w:rPr>
+              <w:t>two</w:t>
+            </w:r>
+            <w:r>
+              <w:rPr>
+                <w:sz w:val="22"/>
+                <w:szCs w:val="22"/>
+              </w:rPr>
+              <w:t xml:space="preserve"> more projects not listed in this resume.</w:t>
             </w:r>
           </w:p>
           <w:p>
@@ -894,6 +1035,7 @@
                 <w:szCs w:val="22"/>
               </w:rPr>
             </w:pPr>
+            <w:proofErr w:type="spellStart"/>
             <w:r>
               <w:rPr>
                 <w:b/>
@@ -901,8 +1043,9 @@
                 <w:color w:val="auto"/>
                 <w:szCs w:val="22"/>
               </w:rPr>
-              <w:t>ALPHABLOG</w:t>
-            </w:r>
+              <w:t>AlphaBlog</w:t>
+            </w:r>
+            <w:proofErr w:type="spellEnd"/>
           </w:p>
           <w:p>
             <w:pPr>
@@ -923,46 +1066,30 @@
                 <w:sz w:val="22"/>
                 <w:szCs w:val="22"/>
               </w:rPr>
-              <w:t>https://github.com/rousegavin/</w:t>
-            </w:r>
-            <w:r>
-              <w:rPr>
-                <w:i/>
-                <w:iCs/>
-                <w:sz w:val="22"/>
-                <w:szCs w:val="22"/>
-              </w:rPr>
-              <w:t>AlphaBlog</w:t>
-            </w:r>
-          </w:p>
-          <w:p>
-            <w:pPr>
-              <w:rPr>
-                <w:sz w:val="22"/>
-                <w:szCs w:val="22"/>
-              </w:rPr>
-            </w:pPr>
-            <w:r>
-              <w:rPr>
-                <w:sz w:val="22"/>
-                <w:szCs w:val="22"/>
-              </w:rPr>
-              <w:t xml:space="preserve">A blog site that I designed to learn Ruby on Rails. </w:t>
-            </w:r>
-            <w:r>
-              <w:rPr>
-                <w:sz w:val="22"/>
-                <w:szCs w:val="22"/>
-              </w:rPr>
-              <w:t>I implemented user accounts, user login, user management, and article managemen</w:t>
-            </w:r>
-            <w:r>
-              <w:rPr>
-                <w:sz w:val="22"/>
-                <w:szCs w:val="22"/>
-              </w:rPr>
-              <w:t>t.</w:t>
-            </w:r>
+              <w:t>https://gr-alpha-blog.herokuapp.com/articles</w:t>
+            </w:r>
+          </w:p>
+          <w:p>
+            <w:pPr>
+              <w:rPr>
+                <w:sz w:val="22"/>
+                <w:szCs w:val="22"/>
+              </w:rPr>
+            </w:pPr>
+            <w:r>
+              <w:rPr>
+                <w:sz w:val="22"/>
+                <w:szCs w:val="22"/>
+              </w:rPr>
+              <w:t>A blog site that I designed and coded as part of an online course to learn Ruby on Rails. I implemented user accounts, user login, user management, and article management.</w:t>
+            </w:r>
+          </w:p>
+          <w:p>
+            <w:pPr>
+              <w:rPr>
+                <w:color w:val="auto"/>
+              </w:rPr>
+            </w:pPr>
           </w:p>
         </w:tc>
       </w:tr>
@@ -2066,23 +2193,6 @@
 </file>
 
 <file path=customXml/item1.xml><?xml version="1.0" encoding="utf-8"?>
-<?mso-contentType ?>
-<FormTemplates xmlns="http://schemas.microsoft.com/sharepoint/v3/contenttype/forms">
-  <Display>DocumentLibraryForm</Display>
-  <Edit>DocumentLibraryForm</Edit>
-  <New>DocumentLibraryForm</New>
-</FormTemplates>
-</file>
-
-<file path=customXml/item2.xml><?xml version="1.0" encoding="utf-8"?>
-<p:properties xmlns:p="http://schemas.microsoft.com/office/2006/metadata/properties" xmlns:xsi="http://www.w3.org/2001/XMLSchema-instance" xmlns:pc="http://schemas.microsoft.com/office/infopath/2007/PartnerControls">
-  <documentManagement>
-    <MediaServiceKeyPoints xmlns="71af3243-3dd4-4a8d-8c0d-dd76da1f02a5" xsi:nil="true"/>
-  </documentManagement>
-</p:properties>
-</file>
-
-<file path=customXml/item3.xml><?xml version="1.0" encoding="utf-8"?>
 <ct:contentTypeSchema xmlns:ct="http://schemas.microsoft.com/office/2006/metadata/contentType" xmlns:ma="http://schemas.microsoft.com/office/2006/metadata/properties/metaAttributes" ct:_="" ma:_="" ma:contentTypeName="Document" ma:contentTypeID="0x01010079F111ED35F8CC479449609E8A0923A6" ma:contentTypeVersion="11" ma:contentTypeDescription="Create a new document." ma:contentTypeScope="" ma:versionID="9677210f24a1be23c92c90fd886aa0aa">
   <xsd:schema xmlns:xsd="http://www.w3.org/2001/XMLSchema" xmlns:xs="http://www.w3.org/2001/XMLSchema" xmlns:p="http://schemas.microsoft.com/office/2006/metadata/properties" xmlns:ns2="71af3243-3dd4-4a8d-8c0d-dd76da1f02a5" xmlns:ns3="16c05727-aa75-4e4a-9b5f-8a80a1165891" targetNamespace="http://schemas.microsoft.com/office/2006/metadata/properties" ma:root="true" ma:fieldsID="60e05723c5c1908df1a1a4ebf11d344e" ns2:_="" ns3:_="">
     <xsd:import namespace="71af3243-3dd4-4a8d-8c0d-dd76da1f02a5"/>
@@ -2293,25 +2403,24 @@
 </ct:contentTypeSchema>
 </file>
 
-<file path=customXml/itemProps1.xml><?xml version="1.0" encoding="utf-8"?>
-<ds:datastoreItem xmlns:ds="http://schemas.openxmlformats.org/officeDocument/2006/customXml" ds:itemID="{50503A21-F367-462E-B624-BDB4831C4953}">
-  <ds:schemaRefs>
-    <ds:schemaRef ds:uri="http://schemas.microsoft.com/sharepoint/v3/contenttype/forms"/>
-  </ds:schemaRefs>
-</ds:datastoreItem>
+<file path=customXml/item2.xml><?xml version="1.0" encoding="utf-8"?>
+<p:properties xmlns:p="http://schemas.microsoft.com/office/2006/metadata/properties" xmlns:xsi="http://www.w3.org/2001/XMLSchema-instance" xmlns:pc="http://schemas.microsoft.com/office/infopath/2007/PartnerControls">
+  <documentManagement>
+    <MediaServiceKeyPoints xmlns="71af3243-3dd4-4a8d-8c0d-dd76da1f02a5" xsi:nil="true"/>
+  </documentManagement>
+</p:properties>
 </file>
 
-<file path=customXml/itemProps2.xml><?xml version="1.0" encoding="utf-8"?>
-<ds:datastoreItem xmlns:ds="http://schemas.openxmlformats.org/officeDocument/2006/customXml" ds:itemID="{24285919-CFDE-4EB8-9796-0DEB1CB8315E}">
-  <ds:schemaRefs>
-    <ds:schemaRef ds:uri="http://schemas.microsoft.com/office/2006/metadata/properties"/>
-    <ds:schemaRef ds:uri="http://schemas.microsoft.com/office/infopath/2007/PartnerControls"/>
-    <ds:schemaRef ds:uri="71af3243-3dd4-4a8d-8c0d-dd76da1f02a5"/>
-  </ds:schemaRefs>
-</ds:datastoreItem>
+<file path=customXml/item3.xml><?xml version="1.0" encoding="utf-8"?>
+<?mso-contentType ?>
+<FormTemplates xmlns="http://schemas.microsoft.com/sharepoint/v3/contenttype/forms">
+  <Display>DocumentLibraryForm</Display>
+  <Edit>DocumentLibraryForm</Edit>
+  <New>DocumentLibraryForm</New>
+</FormTemplates>
 </file>
 
-<file path=customXml/itemProps3.xml><?xml version="1.0" encoding="utf-8"?>
+<file path=customXml/itemProps1.xml><?xml version="1.0" encoding="utf-8"?>
 <ds:datastoreItem xmlns:ds="http://schemas.openxmlformats.org/officeDocument/2006/customXml" ds:itemID="{12DA0656-155E-4034-8822-A568687ED651}">
   <ds:schemaRefs>
     <ds:schemaRef ds:uri="http://schemas.microsoft.com/office/2006/metadata/contentType"/>
@@ -2328,4 +2437,29 @@
     <ds:schemaRef ds:uri="http://schemas.microsoft.com/internal/obd"/>
   </ds:schemaRefs>
 </ds:datastoreItem>
+</file>
+
+<file path=customXml/itemProps2.xml><?xml version="1.0" encoding="utf-8"?>
+<ds:datastoreItem xmlns:ds="http://schemas.openxmlformats.org/officeDocument/2006/customXml" ds:itemID="{24285919-CFDE-4EB8-9796-0DEB1CB8315E}">
+  <ds:schemaRefs>
+    <ds:schemaRef ds:uri="http://purl.org/dc/terms/"/>
+    <ds:schemaRef ds:uri="http://schemas.openxmlformats.org/package/2006/metadata/core-properties"/>
+    <ds:schemaRef ds:uri="http://www.w3.org/XML/1998/namespace"/>
+    <ds:schemaRef ds:uri="http://purl.org/dc/elements/1.1/"/>
+    <ds:schemaRef ds:uri="16c05727-aa75-4e4a-9b5f-8a80a1165891"/>
+    <ds:schemaRef ds:uri="http://schemas.microsoft.com/office/2006/metadata/properties"/>
+    <ds:schemaRef ds:uri="71af3243-3dd4-4a8d-8c0d-dd76da1f02a5"/>
+    <ds:schemaRef ds:uri="http://schemas.microsoft.com/office/2006/documentManagement/types"/>
+    <ds:schemaRef ds:uri="http://schemas.microsoft.com/office/infopath/2007/PartnerControls"/>
+    <ds:schemaRef ds:uri="http://purl.org/dc/dcmitype/"/>
+  </ds:schemaRefs>
+</ds:datastoreItem>
+</file>
+
+<file path=customXml/itemProps3.xml><?xml version="1.0" encoding="utf-8"?>
+<ds:datastoreItem xmlns:ds="http://schemas.openxmlformats.org/officeDocument/2006/customXml" ds:itemID="{50503A21-F367-462E-B624-BDB4831C4953}">
+  <ds:schemaRefs>
+    <ds:schemaRef ds:uri="http://schemas.microsoft.com/sharepoint/v3/contenttype/forms"/>
+  </ds:schemaRefs>
+</ds:datastoreItem>
 </file>
</xml_diff>

<commit_message>
A few fixes for resume.
</commit_message>
<xml_diff>
--- a/doc/Gavin Rouse's Resume.docx
+++ b/doc/Gavin Rouse's Resume.docx
@@ -242,8 +242,16 @@
               </w:tabs>
               <w:spacing w:after="0"/>
               <w:ind w:left="720"/>
-            </w:pPr>
-            <w:r>
+              <w:rPr>
+                <w:sz w:val="21"/>
+                <w:szCs w:val="21"/>
+              </w:rPr>
+            </w:pPr>
+            <w:r>
+              <w:rPr>
+                <w:sz w:val="21"/>
+                <w:szCs w:val="21"/>
+              </w:rPr>
               <w:t>Served as Test Lead for major, minor, and limited releases</w:t>
             </w:r>
           </w:p>
@@ -260,11 +268,23 @@
               </w:tabs>
               <w:spacing w:after="0"/>
               <w:ind w:left="720"/>
-            </w:pPr>
-            <w:r>
+              <w:rPr>
+                <w:sz w:val="21"/>
+                <w:szCs w:val="21"/>
+              </w:rPr>
+            </w:pPr>
+            <w:r>
+              <w:rPr>
+                <w:sz w:val="21"/>
+                <w:szCs w:val="21"/>
+              </w:rPr>
               <w:t xml:space="preserve">Developed </w:t>
             </w:r>
             <w:r>
+              <w:rPr>
+                <w:sz w:val="21"/>
+                <w:szCs w:val="21"/>
+              </w:rPr>
               <w:t>a utility using C# that automated the process of installing and uninstalling our software which was 43% faster than doing so manually</w:t>
             </w:r>
           </w:p>
@@ -281,25 +301,53 @@
               </w:tabs>
               <w:spacing w:after="0"/>
               <w:ind w:left="720"/>
-            </w:pPr>
-            <w:r>
+              <w:rPr>
+                <w:sz w:val="21"/>
+                <w:szCs w:val="21"/>
+              </w:rPr>
+            </w:pPr>
+            <w:r>
+              <w:rPr>
+                <w:sz w:val="21"/>
+                <w:szCs w:val="21"/>
+              </w:rPr>
               <w:t xml:space="preserve">Received </w:t>
             </w:r>
             <w:r>
+              <w:rPr>
+                <w:sz w:val="21"/>
+                <w:szCs w:val="21"/>
+              </w:rPr>
               <w:t>two</w:t>
             </w:r>
             <w:r>
+              <w:rPr>
+                <w:sz w:val="21"/>
+                <w:szCs w:val="21"/>
+              </w:rPr>
               <w:t xml:space="preserve"> awards for </w:t>
             </w:r>
             <w:r>
+              <w:rPr>
+                <w:sz w:val="21"/>
+                <w:szCs w:val="21"/>
+              </w:rPr>
               <w:t xml:space="preserve">going above and beyond in exhibiting </w:t>
             </w:r>
             <w:proofErr w:type="spellStart"/>
             <w:r>
+              <w:rPr>
+                <w:sz w:val="21"/>
+                <w:szCs w:val="21"/>
+              </w:rPr>
               <w:t>Cadwell’s</w:t>
             </w:r>
             <w:proofErr w:type="spellEnd"/>
             <w:r>
+              <w:rPr>
+                <w:sz w:val="21"/>
+                <w:szCs w:val="21"/>
+              </w:rPr>
               <w:t xml:space="preserve"> core values</w:t>
             </w:r>
           </w:p>
@@ -316,8 +364,16 @@
               </w:tabs>
               <w:spacing w:after="0"/>
               <w:ind w:left="720"/>
-            </w:pPr>
-            <w:r>
+              <w:rPr>
+                <w:sz w:val="21"/>
+                <w:szCs w:val="21"/>
+              </w:rPr>
+            </w:pPr>
+            <w:r>
+              <w:rPr>
+                <w:sz w:val="21"/>
+                <w:szCs w:val="21"/>
+              </w:rPr>
               <w:t>Assisted in the successful transition of the team from Team Foundation Server to Azure DevOps</w:t>
             </w:r>
           </w:p>
@@ -334,14 +390,30 @@
               </w:tabs>
               <w:spacing w:after="0"/>
               <w:ind w:left="720"/>
-            </w:pPr>
-            <w:r>
+              <w:rPr>
+                <w:sz w:val="21"/>
+                <w:szCs w:val="21"/>
+              </w:rPr>
+            </w:pPr>
+            <w:r>
+              <w:rPr>
+                <w:sz w:val="21"/>
+                <w:szCs w:val="21"/>
+              </w:rPr>
               <w:t xml:space="preserve">Participating in the </w:t>
             </w:r>
             <w:r>
+              <w:rPr>
+                <w:sz w:val="21"/>
+                <w:szCs w:val="21"/>
+              </w:rPr>
               <w:t xml:space="preserve">Agile </w:t>
             </w:r>
             <w:r>
+              <w:rPr>
+                <w:sz w:val="21"/>
+                <w:szCs w:val="21"/>
+              </w:rPr>
               <w:t>Scrum process and ceremonies</w:t>
             </w:r>
           </w:p>
@@ -358,14 +430,30 @@
               </w:tabs>
               <w:spacing w:after="0"/>
               <w:ind w:left="720"/>
-            </w:pPr>
-            <w:r>
+              <w:rPr>
+                <w:sz w:val="21"/>
+                <w:szCs w:val="21"/>
+              </w:rPr>
+            </w:pPr>
+            <w:r>
+              <w:rPr>
+                <w:sz w:val="21"/>
+                <w:szCs w:val="21"/>
+              </w:rPr>
               <w:t xml:space="preserve">Using software requirements to </w:t>
             </w:r>
             <w:r>
+              <w:rPr>
+                <w:sz w:val="21"/>
+                <w:szCs w:val="21"/>
+              </w:rPr>
               <w:t>develop</w:t>
             </w:r>
             <w:r>
+              <w:rPr>
+                <w:sz w:val="21"/>
+                <w:szCs w:val="21"/>
+              </w:rPr>
               <w:t xml:space="preserve"> test cases and test plans to be used at various points in the software development life cycle</w:t>
             </w:r>
           </w:p>
@@ -382,8 +470,16 @@
               </w:tabs>
               <w:spacing w:after="0"/>
               <w:ind w:left="720"/>
-            </w:pPr>
-            <w:r>
+              <w:rPr>
+                <w:sz w:val="21"/>
+                <w:szCs w:val="21"/>
+              </w:rPr>
+            </w:pPr>
+            <w:r>
+              <w:rPr>
+                <w:sz w:val="21"/>
+                <w:szCs w:val="21"/>
+              </w:rPr>
               <w:t>Developing and maintaining automated tests and the automated test framework</w:t>
             </w:r>
           </w:p>
@@ -400,143 +496,18 @@
               </w:tabs>
               <w:spacing w:after="0"/>
               <w:ind w:left="720"/>
-            </w:pPr>
-            <w:r>
+              <w:rPr>
+                <w:sz w:val="21"/>
+                <w:szCs w:val="21"/>
+              </w:rPr>
+            </w:pPr>
+            <w:r>
+              <w:rPr>
+                <w:sz w:val="21"/>
+                <w:szCs w:val="21"/>
+              </w:rPr>
               <w:t>Identifying and reporting bugs, supporting the team in identifying potential solutions, and validating they are fixed</w:t>
             </w:r>
-          </w:p>
-          <w:p>
-            <w:pPr>
-              <w:pStyle w:val="ListParagraph"/>
-              <w:numPr>
-                <w:ilvl w:val="0"/>
-                <w:numId w:val="1"/>
-              </w:numPr>
-              <w:spacing w:after="0"/>
-              <w:ind w:left="720"/>
-            </w:pPr>
-            <w:r>
-              <w:t>Facilitating in the onboarding of testing interns and serving as a first point of contact for any questions they have in their day-to-day work</w:t>
-            </w:r>
-          </w:p>
-          <w:p>
-            <w:pPr>
-              <w:rPr>
-                <w:i/>
-                <w:iCs/>
-                <w:sz w:val="22"/>
-                <w:szCs w:val="22"/>
-              </w:rPr>
-            </w:pPr>
-            <w:r>
-              <w:rPr>
-                <w:i/>
-                <w:iCs/>
-                <w:sz w:val="22"/>
-                <w:szCs w:val="22"/>
-              </w:rPr>
-              <w:t xml:space="preserve"> </w:t>
-            </w:r>
-          </w:p>
-          <w:p>
-            <w:pPr>
-              <w:pStyle w:val="SmallText"/>
-              <w:rPr>
-                <w:b/>
-                <w:bCs/>
-                <w:i w:val="0"/>
-                <w:iCs/>
-                <w:color w:val="auto"/>
-                <w:sz w:val="22"/>
-                <w:szCs w:val="22"/>
-              </w:rPr>
-            </w:pPr>
-            <w:r>
-              <w:rPr>
-                <w:b/>
-                <w:bCs/>
-                <w:i w:val="0"/>
-                <w:iCs/>
-                <w:color w:val="auto"/>
-                <w:sz w:val="22"/>
-                <w:szCs w:val="22"/>
-              </w:rPr>
-              <w:t>SOFTWARE TEST INTERN</w:t>
-            </w:r>
-          </w:p>
-          <w:p>
-            <w:pPr>
-              <w:rPr>
-                <w:i/>
-                <w:iCs/>
-                <w:sz w:val="22"/>
-                <w:szCs w:val="22"/>
-              </w:rPr>
-            </w:pPr>
-            <w:proofErr w:type="spellStart"/>
-            <w:r>
-              <w:rPr>
-                <w:i/>
-                <w:iCs/>
-                <w:sz w:val="22"/>
-                <w:szCs w:val="22"/>
-              </w:rPr>
-              <w:t>Cadwell</w:t>
-            </w:r>
-            <w:proofErr w:type="spellEnd"/>
-            <w:r>
-              <w:rPr>
-                <w:i/>
-                <w:iCs/>
-                <w:sz w:val="22"/>
-                <w:szCs w:val="22"/>
-              </w:rPr>
-              <w:t xml:space="preserve"> Laboratories, Inc., Kennewick, WA | Jun</w:t>
-            </w:r>
-            <w:r>
-              <w:rPr>
-                <w:i/>
-                <w:iCs/>
-                <w:sz w:val="22"/>
-                <w:szCs w:val="22"/>
-              </w:rPr>
-              <w:t>e</w:t>
-            </w:r>
-            <w:r>
-              <w:rPr>
-                <w:i/>
-                <w:iCs/>
-                <w:sz w:val="22"/>
-                <w:szCs w:val="22"/>
-              </w:rPr>
-              <w:t xml:space="preserve"> 2016 – </w:t>
-            </w:r>
-            <w:r>
-              <w:rPr>
-                <w:i/>
-                <w:iCs/>
-                <w:sz w:val="22"/>
-                <w:szCs w:val="22"/>
-              </w:rPr>
-              <w:t>Sept</w:t>
-            </w:r>
-            <w:r>
-              <w:rPr>
-                <w:i/>
-                <w:iCs/>
-                <w:sz w:val="22"/>
-                <w:szCs w:val="22"/>
-              </w:rPr>
-              <w:t xml:space="preserve"> 2016</w:t>
-            </w:r>
-          </w:p>
-          <w:p>
-            <w:pPr>
-              <w:rPr>
-                <w:sz w:val="22"/>
-                <w:szCs w:val="22"/>
-              </w:rPr>
-            </w:pPr>
           </w:p>
           <w:p>
             <w:pPr>
@@ -553,20 +524,196 @@
               <w:ind w:left="720"/>
               <w:rPr>
                 <w:sz w:val="21"/>
-              </w:rPr>
-            </w:pPr>
-            <w:r>
+                <w:szCs w:val="21"/>
+              </w:rPr>
+            </w:pPr>
+            <w:r>
+              <w:rPr>
+                <w:sz w:val="21"/>
+                <w:szCs w:val="21"/>
+              </w:rPr>
+              <w:t>Assisting Application Support in resolving issues that customers encounter with product</w:t>
+            </w:r>
+          </w:p>
+          <w:p>
+            <w:pPr>
+              <w:pStyle w:val="ListParagraph"/>
+              <w:numPr>
+                <w:ilvl w:val="0"/>
+                <w:numId w:val="1"/>
+              </w:numPr>
+              <w:spacing w:after="0"/>
+              <w:ind w:left="720"/>
+              <w:rPr>
+                <w:sz w:val="21"/>
+                <w:szCs w:val="21"/>
+              </w:rPr>
+            </w:pPr>
+            <w:r>
+              <w:rPr>
+                <w:sz w:val="21"/>
+                <w:szCs w:val="21"/>
+              </w:rPr>
+              <w:t>Facilitating in the onboarding of testing interns and serving as a first point of contact for any questions they have in their day-to-day work</w:t>
+            </w:r>
+          </w:p>
+          <w:p>
+            <w:pPr>
+              <w:rPr>
+                <w:i/>
+                <w:iCs/>
+                <w:sz w:val="22"/>
+                <w:szCs w:val="22"/>
+              </w:rPr>
+            </w:pPr>
+            <w:r>
+              <w:rPr>
+                <w:i/>
+                <w:iCs/>
+                <w:sz w:val="22"/>
+                <w:szCs w:val="22"/>
+              </w:rPr>
+              <w:t xml:space="preserve"> </w:t>
+            </w:r>
+          </w:p>
+          <w:p>
+            <w:pPr>
+              <w:pStyle w:val="SmallText"/>
+              <w:rPr>
+                <w:b/>
+                <w:bCs/>
+                <w:i w:val="0"/>
+                <w:iCs/>
+                <w:color w:val="auto"/>
+                <w:sz w:val="22"/>
+                <w:szCs w:val="22"/>
+              </w:rPr>
+            </w:pPr>
+            <w:r>
+              <w:rPr>
+                <w:b/>
+                <w:bCs/>
+                <w:i w:val="0"/>
+                <w:iCs/>
+                <w:color w:val="auto"/>
+                <w:sz w:val="22"/>
+                <w:szCs w:val="22"/>
+              </w:rPr>
+              <w:t>SOFTWARE TEST INTERN</w:t>
+            </w:r>
+          </w:p>
+          <w:p>
+            <w:pPr>
+              <w:rPr>
+                <w:i/>
+                <w:iCs/>
+                <w:sz w:val="22"/>
+                <w:szCs w:val="22"/>
+              </w:rPr>
+            </w:pPr>
+            <w:proofErr w:type="spellStart"/>
+            <w:r>
+              <w:rPr>
+                <w:i/>
+                <w:iCs/>
+                <w:sz w:val="22"/>
+                <w:szCs w:val="22"/>
+              </w:rPr>
+              <w:t>Cadwell</w:t>
+            </w:r>
+            <w:proofErr w:type="spellEnd"/>
+            <w:r>
+              <w:rPr>
+                <w:i/>
+                <w:iCs/>
+                <w:sz w:val="22"/>
+                <w:szCs w:val="22"/>
+              </w:rPr>
+              <w:t xml:space="preserve"> Laboratories, Inc., Kennewick, WA | Jun</w:t>
+            </w:r>
+            <w:r>
+              <w:rPr>
+                <w:i/>
+                <w:iCs/>
+                <w:sz w:val="22"/>
+                <w:szCs w:val="22"/>
+              </w:rPr>
+              <w:t>e</w:t>
+            </w:r>
+            <w:r>
+              <w:rPr>
+                <w:i/>
+                <w:iCs/>
+                <w:sz w:val="22"/>
+                <w:szCs w:val="22"/>
+              </w:rPr>
+              <w:t xml:space="preserve"> 2016 – </w:t>
+            </w:r>
+            <w:r>
+              <w:rPr>
+                <w:i/>
+                <w:iCs/>
+                <w:sz w:val="22"/>
+                <w:szCs w:val="22"/>
+              </w:rPr>
+              <w:t>Sept</w:t>
+            </w:r>
+            <w:r>
+              <w:rPr>
+                <w:i/>
+                <w:iCs/>
+                <w:sz w:val="22"/>
+                <w:szCs w:val="22"/>
+              </w:rPr>
+              <w:t xml:space="preserve"> 2016</w:t>
+            </w:r>
+          </w:p>
+          <w:p>
+            <w:pPr>
+              <w:rPr>
+                <w:sz w:val="22"/>
+                <w:szCs w:val="22"/>
+              </w:rPr>
+            </w:pPr>
+          </w:p>
+          <w:p>
+            <w:pPr>
+              <w:pStyle w:val="ListParagraph"/>
+              <w:numPr>
+                <w:ilvl w:val="0"/>
+                <w:numId w:val="1"/>
+              </w:numPr>
+              <w:tabs>
+                <w:tab w:val="left" w:pos="1800"/>
+                <w:tab w:val="right" w:pos="9360"/>
+              </w:tabs>
+              <w:spacing w:after="0"/>
+              <w:ind w:left="720"/>
+              <w:rPr>
+                <w:sz w:val="21"/>
+                <w:szCs w:val="21"/>
+              </w:rPr>
+            </w:pPr>
+            <w:r>
+              <w:rPr>
+                <w:sz w:val="21"/>
+                <w:szCs w:val="21"/>
+              </w:rPr>
               <w:t xml:space="preserve">Implemented a program using C# which </w:t>
             </w:r>
             <w:r>
               <w:rPr>
                 <w:bCs/>
+                <w:sz w:val="21"/>
+                <w:szCs w:val="21"/>
               </w:rPr>
               <w:t xml:space="preserve">automated the </w:t>
             </w:r>
             <w:r>
               <w:rPr>
                 <w:bCs/>
+                <w:sz w:val="21"/>
+                <w:szCs w:val="21"/>
               </w:rPr>
               <w:t>process of writing a test report by utilizing the Team Foundation Server API to collect data and the Microsoft Word API to create the report</w:t>
             </w:r>
@@ -1035,7 +1182,6 @@
                 <w:szCs w:val="22"/>
               </w:rPr>
             </w:pPr>
-            <w:proofErr w:type="spellStart"/>
             <w:r>
               <w:rPr>
                 <w:b/>
@@ -1043,9 +1189,8 @@
                 <w:color w:val="auto"/>
                 <w:szCs w:val="22"/>
               </w:rPr>
-              <w:t>AlphaBlog</w:t>
-            </w:r>
-            <w:proofErr w:type="spellEnd"/>
+              <w:t>ALPHABLOG</w:t>
+            </w:r>
           </w:p>
           <w:p>
             <w:pPr>
@@ -2193,6 +2338,14 @@
 </file>
 
 <file path=customXml/item1.xml><?xml version="1.0" encoding="utf-8"?>
+<p:properties xmlns:p="http://schemas.microsoft.com/office/2006/metadata/properties" xmlns:xsi="http://www.w3.org/2001/XMLSchema-instance" xmlns:pc="http://schemas.microsoft.com/office/infopath/2007/PartnerControls">
+  <documentManagement>
+    <MediaServiceKeyPoints xmlns="71af3243-3dd4-4a8d-8c0d-dd76da1f02a5" xsi:nil="true"/>
+  </documentManagement>
+</p:properties>
+</file>
+
+<file path=customXml/item2.xml><?xml version="1.0" encoding="utf-8"?>
 <ct:contentTypeSchema xmlns:ct="http://schemas.microsoft.com/office/2006/metadata/contentType" xmlns:ma="http://schemas.microsoft.com/office/2006/metadata/properties/metaAttributes" ct:_="" ma:_="" ma:contentTypeName="Document" ma:contentTypeID="0x01010079F111ED35F8CC479449609E8A0923A6" ma:contentTypeVersion="11" ma:contentTypeDescription="Create a new document." ma:contentTypeScope="" ma:versionID="9677210f24a1be23c92c90fd886aa0aa">
   <xsd:schema xmlns:xsd="http://www.w3.org/2001/XMLSchema" xmlns:xs="http://www.w3.org/2001/XMLSchema" xmlns:p="http://schemas.microsoft.com/office/2006/metadata/properties" xmlns:ns2="71af3243-3dd4-4a8d-8c0d-dd76da1f02a5" xmlns:ns3="16c05727-aa75-4e4a-9b5f-8a80a1165891" targetNamespace="http://schemas.microsoft.com/office/2006/metadata/properties" ma:root="true" ma:fieldsID="60e05723c5c1908df1a1a4ebf11d344e" ns2:_="" ns3:_="">
     <xsd:import namespace="71af3243-3dd4-4a8d-8c0d-dd76da1f02a5"/>
@@ -2403,14 +2556,6 @@
 </ct:contentTypeSchema>
 </file>
 
-<file path=customXml/item2.xml><?xml version="1.0" encoding="utf-8"?>
-<p:properties xmlns:p="http://schemas.microsoft.com/office/2006/metadata/properties" xmlns:xsi="http://www.w3.org/2001/XMLSchema-instance" xmlns:pc="http://schemas.microsoft.com/office/infopath/2007/PartnerControls">
-  <documentManagement>
-    <MediaServiceKeyPoints xmlns="71af3243-3dd4-4a8d-8c0d-dd76da1f02a5" xsi:nil="true"/>
-  </documentManagement>
-</p:properties>
-</file>
-
 <file path=customXml/item3.xml><?xml version="1.0" encoding="utf-8"?>
 <?mso-contentType ?>
 <FormTemplates xmlns="http://schemas.microsoft.com/sharepoint/v3/contenttype/forms">
@@ -2421,6 +2566,16 @@
 </file>
 
 <file path=customXml/itemProps1.xml><?xml version="1.0" encoding="utf-8"?>
+<ds:datastoreItem xmlns:ds="http://schemas.openxmlformats.org/officeDocument/2006/customXml" ds:itemID="{24285919-CFDE-4EB8-9796-0DEB1CB8315E}">
+  <ds:schemaRefs>
+    <ds:schemaRef ds:uri="http://schemas.microsoft.com/office/2006/metadata/properties"/>
+    <ds:schemaRef ds:uri="http://schemas.microsoft.com/office/infopath/2007/PartnerControls"/>
+    <ds:schemaRef ds:uri="71af3243-3dd4-4a8d-8c0d-dd76da1f02a5"/>
+  </ds:schemaRefs>
+</ds:datastoreItem>
+</file>
+
+<file path=customXml/itemProps2.xml><?xml version="1.0" encoding="utf-8"?>
 <ds:datastoreItem xmlns:ds="http://schemas.openxmlformats.org/officeDocument/2006/customXml" ds:itemID="{12DA0656-155E-4034-8822-A568687ED651}">
   <ds:schemaRefs>
     <ds:schemaRef ds:uri="http://schemas.microsoft.com/office/2006/metadata/contentType"/>
@@ -2439,23 +2594,6 @@
 </ds:datastoreItem>
 </file>
 
-<file path=customXml/itemProps2.xml><?xml version="1.0" encoding="utf-8"?>
-<ds:datastoreItem xmlns:ds="http://schemas.openxmlformats.org/officeDocument/2006/customXml" ds:itemID="{24285919-CFDE-4EB8-9796-0DEB1CB8315E}">
-  <ds:schemaRefs>
-    <ds:schemaRef ds:uri="http://purl.org/dc/terms/"/>
-    <ds:schemaRef ds:uri="http://schemas.openxmlformats.org/package/2006/metadata/core-properties"/>
-    <ds:schemaRef ds:uri="http://www.w3.org/XML/1998/namespace"/>
-    <ds:schemaRef ds:uri="http://purl.org/dc/elements/1.1/"/>
-    <ds:schemaRef ds:uri="16c05727-aa75-4e4a-9b5f-8a80a1165891"/>
-    <ds:schemaRef ds:uri="http://schemas.microsoft.com/office/2006/metadata/properties"/>
-    <ds:schemaRef ds:uri="71af3243-3dd4-4a8d-8c0d-dd76da1f02a5"/>
-    <ds:schemaRef ds:uri="http://schemas.microsoft.com/office/2006/documentManagement/types"/>
-    <ds:schemaRef ds:uri="http://schemas.microsoft.com/office/infopath/2007/PartnerControls"/>
-    <ds:schemaRef ds:uri="http://purl.org/dc/dcmitype/"/>
-  </ds:schemaRefs>
-</ds:datastoreItem>
-</file>
-
 <file path=customXml/itemProps3.xml><?xml version="1.0" encoding="utf-8"?>
 <ds:datastoreItem xmlns:ds="http://schemas.openxmlformats.org/officeDocument/2006/customXml" ds:itemID="{50503A21-F367-462E-B624-BDB4831C4953}">
   <ds:schemaRefs>

</xml_diff>